<commit_message>
work on Lab sheet 3
</commit_message>
<xml_diff>
--- a/LabSheets/Week_03.docx
+++ b/LabSheets/Week_03.docx
@@ -178,6 +178,277 @@
         <w:t xml:space="preserve">: The following code creates a list with the numbers from 1, to 10.</w:t>
       </w:r>
     </w:p>
+    <w:p>
+      <w:pPr>
+        <w:pStyle w:val="SourceCode"/>
+        <w:numPr>
+          <w:numId w:val="1"/>
+          <w:ilvl w:val="0"/>
+        </w:numPr>
+      </w:pPr>
+      <w:r>
+        <w:rPr>
+          <w:rStyle w:val="VerbatimChar"/>
+        </w:rPr>
+        <w:t xml:space="preserve">alist = [1, 2, 3, 4, 5, 6, 7, 8, 9, 10]</w:t>
+      </w:r>
+    </w:p>
+    <w:p>
+      <w:pPr>
+        <w:numPr>
+          <w:numId w:val="1"/>
+          <w:ilvl w:val="0"/>
+        </w:numPr>
+      </w:pPr>
+      <w:r>
+        <w:t xml:space="preserve">We can manipulate lists in a similar way to strings. Try the following:</w:t>
+      </w:r>
+    </w:p>
+    <w:p>
+      <w:pPr>
+        <w:pStyle w:val="SourceCode"/>
+        <w:numPr>
+          <w:numId w:val="1"/>
+          <w:ilvl w:val="0"/>
+        </w:numPr>
+      </w:pPr>
+      <w:r>
+        <w:rPr>
+          <w:rStyle w:val="VerbatimChar"/>
+        </w:rPr>
+        <w:t xml:space="preserve">blist = [30, 40, 50, 60]</w:t>
+      </w:r>
+      <w:r>
+        <w:cr/>
+      </w:r>
+      <w:r>
+        <w:rPr>
+          <w:rStyle w:val="VerbatimChar"/>
+        </w:rPr>
+        <w:t xml:space="preserve">clist = alist + blist</w:t>
+      </w:r>
+      <w:r>
+        <w:cr/>
+      </w:r>
+      <w:r>
+        <w:rPr>
+          <w:rStyle w:val="VerbatimChar"/>
+        </w:rPr>
+        <w:t xml:space="preserve">print clist</w:t>
+      </w:r>
+      <w:r>
+        <w:cr/>
+      </w:r>
+      <w:r>
+        <w:rPr>
+          <w:rStyle w:val="VerbatimChar"/>
+        </w:rPr>
+        <w:t xml:space="preserve">print len(clist)</w:t>
+      </w:r>
+      <w:r>
+        <w:cr/>
+      </w:r>
+      <w:r>
+        <w:rPr>
+          <w:rStyle w:val="VerbatimChar"/>
+        </w:rPr>
+        <w:t xml:space="preserve">print clist[0]</w:t>
+      </w:r>
+      <w:r>
+        <w:cr/>
+      </w:r>
+      <w:r>
+        <w:rPr>
+          <w:rStyle w:val="VerbatimChar"/>
+        </w:rPr>
+        <w:t xml:space="preserve">print clist[-1]</w:t>
+      </w:r>
+      <w:r>
+        <w:cr/>
+      </w:r>
+      <w:r>
+        <w:rPr>
+          <w:rStyle w:val="VerbatimChar"/>
+        </w:rPr>
+        <w:t xml:space="preserve">print clist[3:12]</w:t>
+      </w:r>
+    </w:p>
+    <w:p>
+      <w:pPr>
+        <w:numPr>
+          <w:numId w:val="1"/>
+          <w:ilvl w:val="0"/>
+        </w:numPr>
+      </w:pPr>
+      <w:r>
+        <w:t xml:space="preserve">We see that python indexes lists just like strings: starting at 0. We can also use the</w:t>
+      </w:r>
+      <w:r>
+        <w:t xml:space="preserve"> </w:t>
+      </w:r>
+      <w:r>
+        <w:rPr>
+          <w:rStyle w:val="VerbatimChar"/>
+        </w:rPr>
+        <w:t xml:space="preserve">index</w:t>
+      </w:r>
+      <w:r>
+        <w:t xml:space="preserve"> </w:t>
+      </w:r>
+      <w:r>
+        <w:t xml:space="preserve">function as for strings. Try:</w:t>
+      </w:r>
+    </w:p>
+    <w:p>
+      <w:pPr>
+        <w:pStyle w:val="SourceCode"/>
+        <w:numPr>
+          <w:numId w:val="1"/>
+          <w:ilvl w:val="0"/>
+        </w:numPr>
+      </w:pPr>
+      <w:r>
+        <w:rPr>
+          <w:rStyle w:val="VerbatimChar"/>
+        </w:rPr>
+        <w:t xml:space="preserve">index = clist.index(40)</w:t>
+      </w:r>
+      <w:r>
+        <w:cr/>
+      </w:r>
+      <w:r>
+        <w:rPr>
+          <w:rStyle w:val="VerbatimChar"/>
+        </w:rPr>
+        <w:t xml:space="preserve">print index</w:t>
+      </w:r>
+      <w:r>
+        <w:cr/>
+      </w:r>
+      <w:r>
+        <w:rPr>
+          <w:rStyle w:val="VerbatimChar"/>
+        </w:rPr>
+        <w:t xml:space="preserve">print clist[index:index + 2]</w:t>
+      </w:r>
+    </w:p>
+    <w:p>
+      <w:pPr>
+        <w:numPr>
+          <w:numId w:val="4"/>
+          <w:ilvl w:val="0"/>
+        </w:numPr>
+      </w:pPr>
+      <w:r>
+        <w:t xml:space="preserve">We have seen how to combine two list</w:t>
+      </w:r>
+      <w:r>
+        <w:t xml:space="preserve"> </w:t>
+      </w:r>
+      <w:r>
+        <w:rPr>
+          <w:rStyle w:val="VerbatimChar"/>
+        </w:rPr>
+        <w:t xml:space="preserve">+</w:t>
+      </w:r>
+      <w:r>
+        <w:t xml:space="preserve"> </w:t>
+      </w:r>
+      <w:r>
+        <w:t xml:space="preserve">but there is a very useful method on lists called the</w:t>
+      </w:r>
+      <w:r>
+        <w:t xml:space="preserve"> </w:t>
+      </w:r>
+      <w:r>
+        <w:rPr>
+          <w:rStyle w:val="VerbatimChar"/>
+        </w:rPr>
+        <w:t xml:space="preserve">append</w:t>
+      </w:r>
+      <w:r>
+        <w:t xml:space="preserve"> </w:t>
+      </w:r>
+      <w:r>
+        <w:t xml:space="preserve">method. With this we can easily add elements to lists:</w:t>
+      </w:r>
+    </w:p>
+    <w:p>
+      <w:pPr>
+        <w:pStyle w:val="SourceCode"/>
+        <w:numPr>
+          <w:numId w:val="1"/>
+          <w:ilvl w:val="0"/>
+        </w:numPr>
+      </w:pPr>
+      <w:r>
+        <w:rPr>
+          <w:rStyle w:val="VerbatimChar"/>
+        </w:rPr>
+        <w:t xml:space="preserve">mylist = []</w:t>
+      </w:r>
+      <w:r>
+        <w:cr/>
+      </w:r>
+      <w:r>
+        <w:rPr>
+          <w:rStyle w:val="VerbatimChar"/>
+        </w:rPr>
+        <w:t xml:space="preserve">for i in range(11):</w:t>
+      </w:r>
+      <w:r>
+        <w:cr/>
+      </w:r>
+      <w:r>
+        <w:rPr>
+          <w:rStyle w:val="VerbatimChar"/>
+        </w:rPr>
+        <w:t xml:space="preserve">    if i % 2 == 0:</w:t>
+      </w:r>
+      <w:r>
+        <w:cr/>
+      </w:r>
+      <w:r>
+        <w:rPr>
+          <w:rStyle w:val="VerbatimChar"/>
+        </w:rPr>
+        <w:t xml:space="preserve">        mylist.append(i)</w:t>
+      </w:r>
+      <w:r>
+        <w:cr/>
+      </w:r>
+      <w:r>
+        <w:rPr>
+          <w:rStyle w:val="VerbatimChar"/>
+        </w:rPr>
+        <w:t xml:space="preserve">print mylist</w:t>
+      </w:r>
+    </w:p>
+    <w:p>
+      <w:r>
+        <w:t xml:space="preserve">This makes use of the range function that we see in the previous lab sheet.</w:t>
+      </w:r>
+    </w:p>
+    <w:p>
+      <w:pPr>
+        <w:numPr>
+          <w:numId w:val="5"/>
+          <w:ilvl w:val="0"/>
+        </w:numPr>
+      </w:pPr>
+      <w:r>
+        <w:rPr>
+          <w:b/>
+        </w:rPr>
+        <w:t xml:space="preserve">TICKABLE</w:t>
+      </w:r>
+      <w:r>
+        <w:t xml:space="preserve"> </w:t>
+      </w:r>
+      <w:r>
+        <w:t xml:space="preserve">Create a list with the first 1300 integers divisible by 3.</w:t>
+      </w:r>
+    </w:p>
     <w:bookmarkStart w:id="23" w:name="dictionaries-in-python"/>
     <w:p>
       <w:pPr>
@@ -236,7 +507,7 @@
     <w:p>
       <w:pPr>
         <w:numPr>
-          <w:numId w:val="5"/>
+          <w:numId w:val="6"/>
           <w:ilvl w:val="0"/>
         </w:numPr>
       </w:pPr>
@@ -362,7 +633,7 @@
     <w:p>
       <w:pPr>
         <w:numPr>
-          <w:numId w:val="5"/>
+          <w:numId w:val="6"/>
           <w:ilvl w:val="0"/>
         </w:numPr>
       </w:pPr>
@@ -515,7 +786,7 @@
     <w:p>
       <w:pPr>
         <w:numPr>
-          <w:numId w:val="6"/>
+          <w:numId w:val="7"/>
           <w:ilvl w:val="1"/>
         </w:numPr>
       </w:pPr>
@@ -526,7 +797,7 @@
     <w:p>
       <w:pPr>
         <w:numPr>
-          <w:numId w:val="6"/>
+          <w:numId w:val="7"/>
           <w:ilvl w:val="1"/>
         </w:numPr>
       </w:pPr>
@@ -537,7 +808,7 @@
     <w:p>
       <w:pPr>
         <w:numPr>
-          <w:numId w:val="6"/>
+          <w:numId w:val="7"/>
           <w:ilvl w:val="1"/>
         </w:numPr>
       </w:pPr>
@@ -548,7 +819,7 @@
     <w:p>
       <w:pPr>
         <w:numPr>
-          <w:numId w:val="6"/>
+          <w:numId w:val="7"/>
           <w:ilvl w:val="1"/>
         </w:numPr>
       </w:pPr>
@@ -575,7 +846,7 @@
     <w:p>
       <w:pPr>
         <w:numPr>
-          <w:numId w:val="5"/>
+          <w:numId w:val="6"/>
           <w:ilvl w:val="0"/>
         </w:numPr>
       </w:pPr>
@@ -683,7 +954,7 @@
     <w:p>
       <w:pPr>
         <w:numPr>
-          <w:numId w:val="5"/>
+          <w:numId w:val="6"/>
           <w:ilvl w:val="0"/>
         </w:numPr>
       </w:pPr>
@@ -849,7 +1120,7 @@
     <w:p>
       <w:pPr>
         <w:numPr>
-          <w:numId w:val="5"/>
+          <w:numId w:val="6"/>
           <w:ilvl w:val="0"/>
         </w:numPr>
       </w:pPr>
@@ -1075,7 +1346,7 @@
     <w:p>
       <w:pPr>
         <w:numPr>
-          <w:numId w:val="7"/>
+          <w:numId w:val="8"/>
           <w:ilvl w:val="1"/>
         </w:numPr>
       </w:pPr>
@@ -1092,7 +1363,7 @@
     <w:p>
       <w:pPr>
         <w:numPr>
-          <w:numId w:val="7"/>
+          <w:numId w:val="8"/>
           <w:ilvl w:val="1"/>
         </w:numPr>
       </w:pPr>
@@ -1136,7 +1407,7 @@
     <w:p>
       <w:pPr>
         <w:numPr>
-          <w:numId w:val="7"/>
+          <w:numId w:val="8"/>
           <w:ilvl w:val="1"/>
         </w:numPr>
       </w:pPr>
@@ -1190,7 +1461,7 @@
     <w:p>
       <w:pPr>
         <w:numPr>
-          <w:numId w:val="8"/>
+          <w:numId w:val="9"/>
           <w:ilvl w:val="0"/>
         </w:numPr>
       </w:pPr>
@@ -1325,7 +1596,7 @@
     <w:p>
       <w:pPr>
         <w:numPr>
-          <w:numId w:val="9"/>
+          <w:numId w:val="10"/>
           <w:ilvl w:val="1"/>
         </w:numPr>
       </w:pPr>
@@ -1342,7 +1613,7 @@
     <w:p>
       <w:pPr>
         <w:numPr>
-          <w:numId w:val="9"/>
+          <w:numId w:val="10"/>
           <w:ilvl w:val="1"/>
         </w:numPr>
       </w:pPr>
@@ -1359,7 +1630,7 @@
     <w:p>
       <w:pPr>
         <w:numPr>
-          <w:numId w:val="9"/>
+          <w:numId w:val="10"/>
           <w:ilvl w:val="1"/>
         </w:numPr>
       </w:pPr>
@@ -1376,7 +1647,7 @@
     <w:p>
       <w:pPr>
         <w:numPr>
-          <w:numId w:val="9"/>
+          <w:numId w:val="10"/>
           <w:ilvl w:val="1"/>
         </w:numPr>
       </w:pPr>
@@ -1393,7 +1664,7 @@
     <w:p>
       <w:pPr>
         <w:numPr>
-          <w:numId w:val="9"/>
+          <w:numId w:val="10"/>
           <w:ilvl w:val="1"/>
         </w:numPr>
       </w:pPr>
@@ -1410,7 +1681,7 @@
     <w:p>
       <w:pPr>
         <w:numPr>
-          <w:numId w:val="9"/>
+          <w:numId w:val="10"/>
           <w:ilvl w:val="1"/>
         </w:numPr>
       </w:pPr>
@@ -1625,7 +1896,7 @@
     <w:p>
       <w:pPr>
         <w:numPr>
-          <w:numId w:val="8"/>
+          <w:numId w:val="9"/>
           <w:ilvl w:val="0"/>
         </w:numPr>
       </w:pPr>
@@ -1688,7 +1959,7 @@
     <w:p>
       <w:pPr>
         <w:numPr>
-          <w:numId w:val="10"/>
+          <w:numId w:val="11"/>
           <w:ilvl w:val="0"/>
         </w:numPr>
       </w:pPr>
@@ -2050,7 +2321,7 @@
     <w:p>
       <w:pPr>
         <w:numPr>
-          <w:numId w:val="10"/>
+          <w:numId w:val="11"/>
           <w:ilvl w:val="0"/>
         </w:numPr>
       </w:pPr>
@@ -2083,7 +2354,7 @@
     <w:p>
       <w:pPr>
         <w:numPr>
-          <w:numId w:val="10"/>
+          <w:numId w:val="11"/>
           <w:ilvl w:val="0"/>
         </w:numPr>
       </w:pPr>
@@ -2282,7 +2553,7 @@
     <w:p>
       <w:pPr>
         <w:numPr>
-          <w:numId w:val="10"/>
+          <w:numId w:val="11"/>
           <w:ilvl w:val="0"/>
         </w:numPr>
       </w:pPr>
@@ -2386,7 +2657,7 @@
     <w:p>
       <w:pPr>
         <w:numPr>
-          <w:numId w:val="10"/>
+          <w:numId w:val="11"/>
           <w:ilvl w:val="0"/>
         </w:numPr>
       </w:pPr>
@@ -2562,7 +2833,7 @@
     <w:p>
       <w:pPr>
         <w:numPr>
-          <w:numId w:val="10"/>
+          <w:numId w:val="11"/>
           <w:ilvl w:val="0"/>
         </w:numPr>
       </w:pPr>
@@ -2603,7 +2874,7 @@
     <w:p>
       <w:pPr>
         <w:numPr>
-          <w:numId w:val="11"/>
+          <w:numId w:val="12"/>
           <w:ilvl w:val="1"/>
         </w:numPr>
       </w:pPr>
@@ -2614,7 +2885,7 @@
     <w:p>
       <w:pPr>
         <w:numPr>
-          <w:numId w:val="11"/>
+          <w:numId w:val="12"/>
           <w:ilvl w:val="1"/>
         </w:numPr>
       </w:pPr>
@@ -2625,7 +2896,7 @@
     <w:p>
       <w:pPr>
         <w:numPr>
-          <w:numId w:val="11"/>
+          <w:numId w:val="12"/>
           <w:ilvl w:val="1"/>
         </w:numPr>
       </w:pPr>
@@ -2719,7 +2990,7 @@
     <w:p>
       <w:pPr>
         <w:numPr>
-          <w:numId w:val="12"/>
+          <w:numId w:val="13"/>
           <w:ilvl w:val="0"/>
         </w:numPr>
       </w:pPr>
@@ -2861,7 +3132,7 @@
     <w:p>
       <w:pPr>
         <w:numPr>
-          <w:numId w:val="12"/>
+          <w:numId w:val="13"/>
           <w:ilvl w:val="0"/>
         </w:numPr>
       </w:pPr>
@@ -2927,7 +3198,7 @@
     <w:p>
       <w:pPr>
         <w:numPr>
-          <w:numId w:val="12"/>
+          <w:numId w:val="13"/>
           <w:ilvl w:val="0"/>
         </w:numPr>
       </w:pPr>
@@ -2975,7 +3246,7 @@
     <w:p>
       <w:pPr>
         <w:numPr>
-          <w:numId w:val="12"/>
+          <w:numId w:val="13"/>
           <w:ilvl w:val="0"/>
         </w:numPr>
       </w:pPr>
@@ -3065,7 +3336,7 @@
     <w:p>
       <w:pPr>
         <w:numPr>
-          <w:numId w:val="12"/>
+          <w:numId w:val="13"/>
           <w:ilvl w:val="0"/>
         </w:numPr>
       </w:pPr>
@@ -3076,7 +3347,7 @@
     <w:p>
       <w:pPr>
         <w:numPr>
-          <w:numId w:val="12"/>
+          <w:numId w:val="13"/>
           <w:ilvl w:val="0"/>
         </w:numPr>
       </w:pPr>
@@ -3323,7 +3594,7 @@
     <w:p>
       <w:pPr>
         <w:numPr>
-          <w:numId w:val="13"/>
+          <w:numId w:val="14"/>
           <w:ilvl w:val="0"/>
         </w:numPr>
       </w:pPr>
@@ -3349,7 +3620,7 @@
     <w:p>
       <w:pPr>
         <w:numPr>
-          <w:numId w:val="13"/>
+          <w:numId w:val="14"/>
           <w:ilvl w:val="0"/>
         </w:numPr>
       </w:pPr>
@@ -3375,7 +3646,7 @@
     <w:p>
       <w:pPr>
         <w:numPr>
-          <w:numId w:val="14"/>
+          <w:numId w:val="15"/>
           <w:ilvl w:val="0"/>
         </w:numPr>
       </w:pPr>
@@ -3419,7 +3690,7 @@
     <w:p>
       <w:pPr>
         <w:numPr>
-          <w:numId w:val="14"/>
+          <w:numId w:val="15"/>
           <w:ilvl w:val="0"/>
         </w:numPr>
       </w:pPr>
@@ -3535,7 +3806,7 @@
     <w:p>
       <w:pPr>
         <w:numPr>
-          <w:numId w:val="14"/>
+          <w:numId w:val="15"/>
           <w:ilvl w:val="0"/>
         </w:numPr>
       </w:pPr>
@@ -3578,165 +3849,165 @@
     <w:p>
       <w:pPr>
         <w:numPr>
-          <w:numId w:val="15"/>
-          <w:ilvl w:val="1"/>
-        </w:numPr>
-      </w:pPr>
-      <w:r>
-        <w:t xml:space="preserve">Variable and function names</w:t>
-      </w:r>
-    </w:p>
-    <w:p>
-      <w:pPr>
-        <w:numPr>
-          <w:numId w:val="1"/>
-          <w:ilvl w:val="0"/>
-        </w:numPr>
-      </w:pPr>
-      <w:r>
-        <w:t xml:space="preserve">Use a descriptive</w:t>
-      </w:r>
-      <w:r>
-        <w:t xml:space="preserve"> </w:t>
-      </w:r>
-      <w:r>
-        <w:rPr>
-          <w:rStyle w:val="VerbatimChar"/>
-        </w:rPr>
-        <w:t xml:space="preserve">lowercase</w:t>
-      </w:r>
-      <w:r>
-        <w:t xml:space="preserve"> </w:t>
-      </w:r>
-      <w:r>
-        <w:t xml:space="preserve">(all lowercase characters) for variable and function names.</w:t>
-      </w:r>
-    </w:p>
-    <w:p>
-      <w:pPr>
-        <w:numPr>
-          <w:numId w:val="1"/>
-          <w:ilvl w:val="0"/>
-        </w:numPr>
-      </w:pPr>
-      <w:r>
-        <w:t xml:space="preserve">Yes:</w:t>
-      </w:r>
-    </w:p>
-    <w:p>
-      <w:pPr>
-        <w:pStyle w:val="SourceCode"/>
-        <w:numPr>
-          <w:numId w:val="1"/>
-          <w:ilvl w:val="0"/>
-        </w:numPr>
-      </w:pPr>
-      <w:r>
-        <w:rPr>
-          <w:rStyle w:val="VerbatimChar"/>
-        </w:rPr>
-        <w:t xml:space="preserve">myvariable</w:t>
-      </w:r>
-      <w:r>
-        <w:cr/>
-      </w:r>
-      <w:r>
-        <w:rPr>
-          <w:rStyle w:val="VerbatimChar"/>
-        </w:rPr>
-        <w:t xml:space="preserve">sqrtvar</w:t>
-      </w:r>
-      <w:r>
-        <w:cr/>
-      </w:r>
-      <w:r>
-        <w:rPr>
-          <w:rStyle w:val="VerbatimChar"/>
-        </w:rPr>
-        <w:t xml:space="preserve">var</w:t>
-      </w:r>
-      <w:r>
-        <w:cr/>
-      </w:r>
-      <w:r>
-        <w:rPr>
-          <w:rStyle w:val="VerbatimChar"/>
-        </w:rPr>
-        <w:t xml:space="preserve">myfunction</w:t>
-      </w:r>
-    </w:p>
-    <w:p>
-      <w:pPr>
-        <w:numPr>
-          <w:numId w:val="1"/>
-          <w:ilvl w:val="0"/>
-        </w:numPr>
-      </w:pPr>
-      <w:r>
-        <w:t xml:space="preserve">No:</w:t>
-      </w:r>
-    </w:p>
-    <w:p>
-      <w:pPr>
-        <w:pStyle w:val="SourceCode"/>
-        <w:numPr>
-          <w:numId w:val="1"/>
-          <w:ilvl w:val="0"/>
-        </w:numPr>
-      </w:pPr>
-      <w:r>
-        <w:rPr>
-          <w:rStyle w:val="VerbatimChar"/>
-        </w:rPr>
-        <w:t xml:space="preserve">my_variable</w:t>
-      </w:r>
-      <w:r>
-        <w:cr/>
-      </w:r>
-      <w:r>
-        <w:rPr>
-          <w:rStyle w:val="VerbatimChar"/>
-        </w:rPr>
-        <w:t xml:space="preserve">SqrtVAR</w:t>
-      </w:r>
-      <w:r>
-        <w:cr/>
-      </w:r>
-      <w:r>
-        <w:rPr>
-          <w:rStyle w:val="VerbatimChar"/>
-        </w:rPr>
-        <w:t xml:space="preserve">MyFunction</w:t>
-      </w:r>
-      <w:r>
-        <w:cr/>
-      </w:r>
-      <w:r>
-        <w:rPr>
-          <w:rStyle w:val="VerbatimChar"/>
-        </w:rPr>
-        <w:t xml:space="preserve">MYFUNCTION</w:t>
-      </w:r>
-    </w:p>
-    <w:p>
-      <w:pPr>
-        <w:numPr>
-          <w:numId w:val="1"/>
-          <w:ilvl w:val="0"/>
-        </w:numPr>
-      </w:pPr>
-      <w:r>
-        <w:t xml:space="preserve">On some occasions it might be appropriate to make some exceptions (for example using a single letter for a very simple variable).</w:t>
-      </w:r>
-    </w:p>
-    <w:p>
-      <w:pPr>
-        <w:numPr>
           <w:numId w:val="16"/>
           <w:ilvl w:val="1"/>
         </w:numPr>
       </w:pPr>
       <w:r>
+        <w:t xml:space="preserve">Variable and function names</w:t>
+      </w:r>
+    </w:p>
+    <w:p>
+      <w:pPr>
+        <w:numPr>
+          <w:numId w:val="1"/>
+          <w:ilvl w:val="0"/>
+        </w:numPr>
+      </w:pPr>
+      <w:r>
+        <w:t xml:space="preserve">Use a descriptive</w:t>
+      </w:r>
+      <w:r>
+        <w:t xml:space="preserve"> </w:t>
+      </w:r>
+      <w:r>
+        <w:rPr>
+          <w:rStyle w:val="VerbatimChar"/>
+        </w:rPr>
+        <w:t xml:space="preserve">lowercase</w:t>
+      </w:r>
+      <w:r>
+        <w:t xml:space="preserve"> </w:t>
+      </w:r>
+      <w:r>
+        <w:t xml:space="preserve">(all lowercase characters) for variable and function names.</w:t>
+      </w:r>
+    </w:p>
+    <w:p>
+      <w:pPr>
+        <w:numPr>
+          <w:numId w:val="1"/>
+          <w:ilvl w:val="0"/>
+        </w:numPr>
+      </w:pPr>
+      <w:r>
+        <w:t xml:space="preserve">Yes:</w:t>
+      </w:r>
+    </w:p>
+    <w:p>
+      <w:pPr>
+        <w:pStyle w:val="SourceCode"/>
+        <w:numPr>
+          <w:numId w:val="1"/>
+          <w:ilvl w:val="0"/>
+        </w:numPr>
+      </w:pPr>
+      <w:r>
+        <w:rPr>
+          <w:rStyle w:val="VerbatimChar"/>
+        </w:rPr>
+        <w:t xml:space="preserve">myvariable</w:t>
+      </w:r>
+      <w:r>
+        <w:cr/>
+      </w:r>
+      <w:r>
+        <w:rPr>
+          <w:rStyle w:val="VerbatimChar"/>
+        </w:rPr>
+        <w:t xml:space="preserve">sqrtvar</w:t>
+      </w:r>
+      <w:r>
+        <w:cr/>
+      </w:r>
+      <w:r>
+        <w:rPr>
+          <w:rStyle w:val="VerbatimChar"/>
+        </w:rPr>
+        <w:t xml:space="preserve">var</w:t>
+      </w:r>
+      <w:r>
+        <w:cr/>
+      </w:r>
+      <w:r>
+        <w:rPr>
+          <w:rStyle w:val="VerbatimChar"/>
+        </w:rPr>
+        <w:t xml:space="preserve">myfunction</w:t>
+      </w:r>
+    </w:p>
+    <w:p>
+      <w:pPr>
+        <w:numPr>
+          <w:numId w:val="1"/>
+          <w:ilvl w:val="0"/>
+        </w:numPr>
+      </w:pPr>
+      <w:r>
+        <w:t xml:space="preserve">No:</w:t>
+      </w:r>
+    </w:p>
+    <w:p>
+      <w:pPr>
+        <w:pStyle w:val="SourceCode"/>
+        <w:numPr>
+          <w:numId w:val="1"/>
+          <w:ilvl w:val="0"/>
+        </w:numPr>
+      </w:pPr>
+      <w:r>
+        <w:rPr>
+          <w:rStyle w:val="VerbatimChar"/>
+        </w:rPr>
+        <w:t xml:space="preserve">my_variable</w:t>
+      </w:r>
+      <w:r>
+        <w:cr/>
+      </w:r>
+      <w:r>
+        <w:rPr>
+          <w:rStyle w:val="VerbatimChar"/>
+        </w:rPr>
+        <w:t xml:space="preserve">SqrtVAR</w:t>
+      </w:r>
+      <w:r>
+        <w:cr/>
+      </w:r>
+      <w:r>
+        <w:rPr>
+          <w:rStyle w:val="VerbatimChar"/>
+        </w:rPr>
+        <w:t xml:space="preserve">MyFunction</w:t>
+      </w:r>
+      <w:r>
+        <w:cr/>
+      </w:r>
+      <w:r>
+        <w:rPr>
+          <w:rStyle w:val="VerbatimChar"/>
+        </w:rPr>
+        <w:t xml:space="preserve">MYFUNCTION</w:t>
+      </w:r>
+    </w:p>
+    <w:p>
+      <w:pPr>
+        <w:numPr>
+          <w:numId w:val="1"/>
+          <w:ilvl w:val="0"/>
+        </w:numPr>
+      </w:pPr>
+      <w:r>
+        <w:t xml:space="preserve">On some occasions it might be appropriate to make some exceptions (for example using a single letter for a very simple variable).</w:t>
+      </w:r>
+    </w:p>
+    <w:p>
+      <w:pPr>
+        <w:numPr>
+          <w:numId w:val="17"/>
+          <w:ilvl w:val="1"/>
+        </w:numPr>
+      </w:pPr>
+      <w:r>
         <w:t xml:space="preserve">White spaces</w:t>
       </w:r>
     </w:p>
@@ -4070,7 +4341,7 @@
     <w:p>
       <w:pPr>
         <w:numPr>
-          <w:numId w:val="17"/>
+          <w:numId w:val="18"/>
           <w:ilvl w:val="1"/>
         </w:numPr>
       </w:pPr>
@@ -4200,7 +4471,7 @@
 <file path=word/numbering.xml><?xml version="1.0" encoding="utf-8"?>
 <w:numbering xmlns:w="http://schemas.openxmlformats.org/wordprocessingml/2006/main">
   <w:abstractNum w:abstractNumId="0">
-    <w:nsid w:val="4fe8b48c"/>
+    <w:nsid w:val="1621ddfa"/>
     <w:multiLevelType w:val="multilevel"/>
     <w:lvl w:ilvl="0">
       <w:numFmt w:val="bullet"/>
@@ -4281,7 +4552,7 @@
     </w:lvl>
   </w:abstractNum>
   <w:abstractNum w:abstractNumId="2">
-    <w:nsid w:val="71ff3cd0"/>
+    <w:nsid w:val="7b803853"/>
     <w:multiLevelType w:val="multilevel"/>
     <w:lvl w:ilvl="0">
       <w:numFmt w:val="bullet"/>
@@ -4362,7 +4633,7 @@
     </w:lvl>
   </w:abstractNum>
   <w:abstractNum w:abstractNumId="3">
-    <w:nsid w:val="2952bfa4"/>
+    <w:nsid w:val="fa883dc4"/>
     <w:multiLevelType w:val="multilevel"/>
     <w:lvl w:ilvl="0">
       <w:start w:val="1"/>
@@ -4450,7 +4721,7 @@
     </w:lvl>
   </w:abstractNum>
   <w:abstractNum w:abstractNumId="4">
-    <w:nsid w:val="c03d80ac"/>
+    <w:nsid w:val="32b356c1"/>
     <w:multiLevelType w:val="multilevel"/>
     <w:lvl w:ilvl="0">
       <w:start w:val="3"/>
@@ -4538,7 +4809,7 @@
     </w:lvl>
   </w:abstractNum>
   <w:abstractNum w:abstractNumId="5">
-    <w:nsid w:val="734e439c"/>
+    <w:nsid w:val="64783bbd"/>
     <w:multiLevelType w:val="multilevel"/>
     <w:lvl w:ilvl="0">
       <w:start w:val="8"/>
@@ -4626,7 +4897,7 @@
     </w:lvl>
   </w:abstractNum>
   <w:abstractNum w:abstractNumId="6">
-    <w:nsid w:val="bf0167ca"/>
+    <w:nsid w:val="cd3ec7f2"/>
     <w:multiLevelType w:val="multilevel"/>
     <w:lvl w:ilvl="0">
       <w:start w:val="10"/>
@@ -4714,7 +4985,7 @@
     </w:lvl>
   </w:abstractNum>
   <w:abstractNum w:abstractNumId="7">
-    <w:nsid w:val="c35d5ddd"/>
+    <w:nsid w:val="8f1718dc"/>
     <w:multiLevelType w:val="multilevel"/>
     <w:lvl w:ilvl="0">
       <w:start w:val="16"/>
@@ -4802,7 +5073,7 @@
     </w:lvl>
   </w:abstractNum>
   <w:abstractNum w:abstractNumId="8">
-    <w:nsid w:val="d39985c5"/>
+    <w:nsid w:val="10b3d01b"/>
     <w:multiLevelType w:val="multilevel"/>
     <w:lvl w:ilvl="0">
       <w:start w:val="22"/>
@@ -4947,12 +5218,36 @@
     </w:lvlOverride>
   </w:num>
   <w:num w:numId="6">
-    <w:abstractNumId w:val="2"/>
+    <w:abstractNumId w:val="4"/>
+    <w:lvlOverride w:ilvl="0">
+      <w:startOverride w:val="3"/>
+    </w:lvlOverride>
+    <w:lvlOverride w:ilvl="1">
+      <w:startOverride w:val="3"/>
+    </w:lvlOverride>
+    <w:lvlOverride w:ilvl="2">
+      <w:startOverride w:val="3"/>
+    </w:lvlOverride>
+    <w:lvlOverride w:ilvl="3">
+      <w:startOverride w:val="3"/>
+    </w:lvlOverride>
+    <w:lvlOverride w:ilvl="4">
+      <w:startOverride w:val="3"/>
+    </w:lvlOverride>
+    <w:lvlOverride w:ilvl="5">
+      <w:startOverride w:val="3"/>
+    </w:lvlOverride>
+    <w:lvlOverride w:ilvl="6">
+      <w:startOverride w:val="3"/>
+    </w:lvlOverride>
   </w:num>
   <w:num w:numId="7">
     <w:abstractNumId w:val="2"/>
   </w:num>
   <w:num w:numId="8">
+    <w:abstractNumId w:val="2"/>
+  </w:num>
+  <w:num w:numId="9">
     <w:abstractNumId w:val="5"/>
     <w:lvlOverride w:ilvl="0">
       <w:startOverride w:val="8"/>
@@ -4976,10 +5271,10 @@
       <w:startOverride w:val="8"/>
     </w:lvlOverride>
   </w:num>
-  <w:num w:numId="9">
+  <w:num w:numId="10">
     <w:abstractNumId w:val="2"/>
   </w:num>
-  <w:num w:numId="10">
+  <w:num w:numId="11">
     <w:abstractNumId w:val="6"/>
     <w:lvlOverride w:ilvl="0">
       <w:startOverride w:val="10"/>
@@ -5003,10 +5298,10 @@
       <w:startOverride w:val="10"/>
     </w:lvlOverride>
   </w:num>
-  <w:num w:numId="11">
+  <w:num w:numId="12">
     <w:abstractNumId w:val="2"/>
   </w:num>
-  <w:num w:numId="12">
+  <w:num w:numId="13">
     <w:abstractNumId w:val="7"/>
     <w:lvlOverride w:ilvl="0">
       <w:startOverride w:val="16"/>
@@ -5030,10 +5325,10 @@
       <w:startOverride w:val="16"/>
     </w:lvlOverride>
   </w:num>
-  <w:num w:numId="13">
+  <w:num w:numId="14">
     <w:abstractNumId w:val="2"/>
   </w:num>
-  <w:num w:numId="14">
+  <w:num w:numId="15">
     <w:abstractNumId w:val="8"/>
     <w:lvlOverride w:ilvl="0">
       <w:startOverride w:val="22"/>
@@ -5057,13 +5352,13 @@
       <w:startOverride w:val="22"/>
     </w:lvlOverride>
   </w:num>
-  <w:num w:numId="15">
-    <w:abstractNumId w:val="2"/>
-  </w:num>
   <w:num w:numId="16">
     <w:abstractNumId w:val="2"/>
   </w:num>
   <w:num w:numId="17">
+    <w:abstractNumId w:val="2"/>
+  </w:num>
+  <w:num w:numId="18">
     <w:abstractNumId w:val="2"/>
   </w:num>
 </w:numbering>

</xml_diff>

<commit_message>
some more work on dictionaries
</commit_message>
<xml_diff>
--- a/LabSheets/Week_03.docx
+++ b/LabSheets/Week_03.docx
@@ -449,6 +449,17 @@
         <w:t xml:space="preserve">Create a list with the first 1300 integers divisible by 3.</w:t>
       </w:r>
     </w:p>
+    <w:p>
+      <w:pPr>
+        <w:numPr>
+          <w:numId w:val="5"/>
+          <w:ilvl w:val="0"/>
+        </w:numPr>
+      </w:pPr>
+      <w:r>
+        <w:t xml:space="preserve">QUESTION ABOUT COMPREHENSIVE LIST THINGS</w:t>
+      </w:r>
+    </w:p>
     <w:bookmarkStart w:id="23" w:name="dictionaries-in-python"/>
     <w:p>
       <w:pPr>
@@ -459,6 +470,465 @@
       </w:r>
     </w:p>
     <w:bookmarkEnd w:id="23"/>
+    <w:p>
+      <w:pPr>
+        <w:numPr>
+          <w:numId w:val="6"/>
+          <w:ilvl w:val="0"/>
+        </w:numPr>
+      </w:pPr>
+      <w:r>
+        <w:rPr>
+          <w:b/>
+        </w:rPr>
+        <w:t xml:space="preserve">TICKABLE</w:t>
+      </w:r>
+      <w:r>
+        <w:t xml:space="preserve"> </w:t>
+      </w:r>
+      <w:r>
+        <w:t xml:space="preserve">In computer science 'hash tables' are used as an efficient way to find particular data that is used often. In python 'hash tables' are called dictionaries. To understand this consider the following list of lists:</w:t>
+      </w:r>
+    </w:p>
+    <w:p>
+      <w:pPr>
+        <w:pStyle w:val="SourceCode"/>
+        <w:numPr>
+          <w:numId w:val="1"/>
+          <w:ilvl w:val="0"/>
+        </w:numPr>
+      </w:pPr>
+      <w:r>
+        <w:rPr>
+          <w:rStyle w:val="VerbatimChar"/>
+        </w:rPr>
+        <w:t xml:space="preserve">badphonebook = [["Vince", 3], ["Zoe", 2], ["Julien", 6], ["Thomas", 10], ["Mike", 1], ["Matt", 4]]</w:t>
+      </w:r>
+    </w:p>
+    <w:p>
+      <w:pPr>
+        <w:numPr>
+          <w:numId w:val="1"/>
+          <w:ilvl w:val="0"/>
+        </w:numPr>
+      </w:pPr>
+      <w:r>
+        <w:t xml:space="preserve">To find a particular phone number in this phone book we would need to go through ever element of the phone book to check if it was the right one:</w:t>
+      </w:r>
+    </w:p>
+    <w:p>
+      <w:pPr>
+        <w:pStyle w:val="SourceCode"/>
+        <w:numPr>
+          <w:numId w:val="1"/>
+          <w:ilvl w:val="0"/>
+        </w:numPr>
+      </w:pPr>
+      <w:r>
+        <w:rPr>
+          <w:rStyle w:val="VerbatimChar"/>
+        </w:rPr>
+        <w:t xml:space="preserve">def searchpb(target):</w:t>
+      </w:r>
+      <w:r>
+        <w:cr/>
+      </w:r>
+      <w:r>
+        <w:rPr>
+          <w:rStyle w:val="VerbatimChar"/>
+        </w:rPr>
+        <w:t xml:space="preserve">    for e in badphonebook:</w:t>
+      </w:r>
+      <w:r>
+        <w:cr/>
+      </w:r>
+      <w:r>
+        <w:rPr>
+          <w:rStyle w:val="VerbatimChar"/>
+        </w:rPr>
+        <w:t xml:space="preserve">        print "Checking %s" % e</w:t>
+      </w:r>
+      <w:r>
+        <w:cr/>
+      </w:r>
+      <w:r>
+        <w:rPr>
+          <w:rStyle w:val="VerbatimChar"/>
+        </w:rPr>
+        <w:t xml:space="preserve">        if e[0] == target:</w:t>
+      </w:r>
+      <w:r>
+        <w:cr/>
+      </w:r>
+      <w:r>
+        <w:rPr>
+          <w:rStyle w:val="VerbatimChar"/>
+        </w:rPr>
+        <w:t xml:space="preserve">            return e[1]</w:t>
+      </w:r>
+      <w:r>
+        <w:cr/>
+      </w:r>
+      <w:r>
+        <w:rPr>
+          <w:rStyle w:val="VerbatimChar"/>
+        </w:rPr>
+        <w:t xml:space="preserve">    return "%s not in phonebook" % target</w:t>
+      </w:r>
+    </w:p>
+    <w:p>
+      <w:pPr>
+        <w:numPr>
+          <w:numId w:val="1"/>
+          <w:ilvl w:val="0"/>
+        </w:numPr>
+      </w:pPr>
+      <w:r>
+        <w:t xml:space="preserve">Code this function and use it to find all the phone numbers in the above phone book. Try to find some strings that are not in the phone book.</w:t>
+      </w:r>
+    </w:p>
+    <w:p>
+      <w:pPr>
+        <w:numPr>
+          <w:numId w:val="1"/>
+          <w:ilvl w:val="0"/>
+        </w:numPr>
+      </w:pPr>
+      <w:r>
+        <w:rPr>
+          <w:b/>
+        </w:rPr>
+        <w:t xml:space="preserve">In reality this is not how a phone book is designed.</w:t>
+      </w:r>
+      <w:r>
+        <w:t xml:space="preserve"> </w:t>
+      </w:r>
+      <w:r>
+        <w:t xml:space="preserve">Names are in a given order (alphabetical) and so it is easier to know</w:t>
+      </w:r>
+      <w:r>
+        <w:t xml:space="preserve"> </w:t>
+      </w:r>
+      <w:r>
+        <w:rPr>
+          <w:i/>
+        </w:rPr>
+        <w:t xml:space="preserve">where a name is supposed to be</w:t>
+      </w:r>
+      <w:r>
+        <w:t xml:space="preserve">. This is implemented in python using 'dictionaries' which are an</w:t>
+      </w:r>
+      <w:r>
+        <w:t xml:space="preserve"> </w:t>
+      </w:r>
+      <w:r>
+        <w:rPr>
+          <w:b/>
+        </w:rPr>
+        <w:t xml:space="preserve">unordered set of</w:t>
+      </w:r>
+      <w:r>
+        <w:rPr>
+          <w:b/>
+        </w:rPr>
+        <w:t xml:space="preserve"> </w:t>
+      </w:r>
+      <w:r>
+        <w:rPr>
+          <w:i/>
+          <w:b/>
+        </w:rPr>
+        <w:t xml:space="preserve">key:value</w:t>
+      </w:r>
+      <w:r>
+        <w:rPr>
+          <w:b/>
+        </w:rPr>
+        <w:t xml:space="preserve"> </w:t>
+      </w:r>
+      <w:r>
+        <w:rPr>
+          <w:b/>
+        </w:rPr>
+        <w:t xml:space="preserve">pairs</w:t>
+      </w:r>
+      <w:r>
+        <w:t xml:space="preserve">. This code creates the above phone book as a dictionary with the names as</w:t>
+      </w:r>
+      <w:r>
+        <w:t xml:space="preserve"> </w:t>
+      </w:r>
+      <w:r>
+        <w:rPr>
+          <w:i/>
+        </w:rPr>
+        <w:t xml:space="preserve">keys</w:t>
+      </w:r>
+      <w:r>
+        <w:t xml:space="preserve"> </w:t>
+      </w:r>
+      <w:r>
+        <w:t xml:space="preserve">and the numbers as their</w:t>
+      </w:r>
+      <w:r>
+        <w:t xml:space="preserve"> </w:t>
+      </w:r>
+      <w:r>
+        <w:rPr>
+          <w:i/>
+        </w:rPr>
+        <w:t xml:space="preserve">values</w:t>
+      </w:r>
+      <w:r>
+        <w:t xml:space="preserve">:</w:t>
+      </w:r>
+    </w:p>
+    <w:p>
+      <w:pPr>
+        <w:pStyle w:val="SourceCode"/>
+        <w:numPr>
+          <w:numId w:val="1"/>
+          <w:ilvl w:val="0"/>
+        </w:numPr>
+      </w:pPr>
+      <w:r>
+        <w:rPr>
+          <w:rStyle w:val="VerbatimChar"/>
+        </w:rPr>
+        <w:t xml:space="preserve">goodphonebook = {"Vince": 3, "Zoe": 2, "Julien": 6, "Thomas": 10, "Mike": 1, "Matt": 4}</w:t>
+      </w:r>
+    </w:p>
+    <w:p>
+      <w:pPr>
+        <w:numPr>
+          <w:numId w:val="1"/>
+          <w:ilvl w:val="0"/>
+        </w:numPr>
+      </w:pPr>
+      <w:r>
+        <w:t xml:space="preserve">To query a dictionary we can use the</w:t>
+      </w:r>
+      <w:r>
+        <w:t xml:space="preserve"> </w:t>
+      </w:r>
+      <w:r>
+        <w:rPr>
+          <w:rStyle w:val="VerbatimChar"/>
+        </w:rPr>
+        <w:t xml:space="preserve">get</w:t>
+      </w:r>
+      <w:r>
+        <w:t xml:space="preserve"> </w:t>
+      </w:r>
+      <w:r>
+        <w:t xml:space="preserve">method:</w:t>
+      </w:r>
+    </w:p>
+    <w:p>
+      <w:pPr>
+        <w:pStyle w:val="SourceCode"/>
+        <w:numPr>
+          <w:numId w:val="1"/>
+          <w:ilvl w:val="0"/>
+        </w:numPr>
+      </w:pPr>
+      <w:r>
+        <w:rPr>
+          <w:rStyle w:val="VerbatimChar"/>
+        </w:rPr>
+        <w:t xml:space="preserve">goodphonebook.get("Thomas")</w:t>
+      </w:r>
+      <w:r>
+        <w:cr/>
+      </w:r>
+      <w:r>
+        <w:rPr>
+          <w:rStyle w:val="VerbatimChar"/>
+        </w:rPr>
+        <w:t xml:space="preserve">goodphonebook.get("Brayden")</w:t>
+      </w:r>
+      <w:r>
+        <w:cr/>
+      </w:r>
+      <w:r>
+        <w:rPr>
+          <w:rStyle w:val="VerbatimChar"/>
+        </w:rPr>
+        <w:t xml:space="preserve">goodphonebook.get("Brayden", 'Not in book')</w:t>
+      </w:r>
+      <w:r>
+        <w:cr/>
+      </w:r>
+      <w:r>
+        <w:rPr>
+          <w:rStyle w:val="VerbatimChar"/>
+        </w:rPr>
+        <w:t xml:space="preserve">goodphonebook.get("Thomas", 'Not in book')</w:t>
+      </w:r>
+    </w:p>
+    <w:p>
+      <w:pPr>
+        <w:numPr>
+          <w:numId w:val="1"/>
+          <w:ilvl w:val="0"/>
+        </w:numPr>
+      </w:pPr>
+      <w:r>
+        <w:t xml:space="preserve">We can also modify an element of a dictionary as follows:</w:t>
+      </w:r>
+    </w:p>
+    <w:p>
+      <w:pPr>
+        <w:pStyle w:val="SourceCode"/>
+        <w:numPr>
+          <w:numId w:val="1"/>
+          <w:ilvl w:val="0"/>
+        </w:numPr>
+      </w:pPr>
+      <w:r>
+        <w:rPr>
+          <w:rStyle w:val="VerbatimChar"/>
+        </w:rPr>
+        <w:t xml:space="preserve">print goodphonebook['Vince']</w:t>
+      </w:r>
+      <w:r>
+        <w:cr/>
+      </w:r>
+      <w:r>
+        <w:rPr>
+          <w:rStyle w:val="VerbatimChar"/>
+        </w:rPr>
+        <w:t xml:space="preserve">goodphonebook['Vince'] = 8</w:t>
+      </w:r>
+      <w:r>
+        <w:cr/>
+      </w:r>
+      <w:r>
+        <w:rPr>
+          <w:rStyle w:val="VerbatimChar"/>
+        </w:rPr>
+        <w:t xml:space="preserve">print goodphonebook['Vince']</w:t>
+      </w:r>
+    </w:p>
+    <w:p>
+      <w:pPr>
+        <w:numPr>
+          <w:numId w:val="1"/>
+          <w:ilvl w:val="0"/>
+        </w:numPr>
+      </w:pPr>
+      <w:r>
+        <w:t xml:space="preserve">We must just be careful as if we use square brackets for a value that is not in a dictionary we will obtain an error:</w:t>
+      </w:r>
+    </w:p>
+    <w:p>
+      <w:pPr>
+        <w:pStyle w:val="SourceCode"/>
+        <w:numPr>
+          <w:numId w:val="1"/>
+          <w:ilvl w:val="0"/>
+        </w:numPr>
+      </w:pPr>
+      <w:r>
+        <w:rPr>
+          <w:rStyle w:val="VerbatimChar"/>
+        </w:rPr>
+        <w:t xml:space="preserve">print goodphonebook['Brayden']</w:t>
+      </w:r>
+      <w:r>
+        <w:cr/>
+      </w:r>
+      <w:r>
+        <w:rPr>
+          <w:rStyle w:val="VerbatimChar"/>
+        </w:rPr>
+        <w:t xml:space="preserve">goodphonebook['Brayden'] = 12</w:t>
+      </w:r>
+      <w:r>
+        <w:cr/>
+      </w:r>
+      <w:r>
+        <w:rPr>
+          <w:rStyle w:val="VerbatimChar"/>
+        </w:rPr>
+        <w:t xml:space="preserve">print goodphonebook['Brayden']</w:t>
+      </w:r>
+    </w:p>
+    <w:p>
+      <w:r>
+        <w:rPr>
+          <w:b/>
+        </w:rPr>
+        <w:t xml:space="preserve">Note valid keys must be strings or numerical variables but anything can be a value of a key.</w:t>
+      </w:r>
+    </w:p>
+    <w:p>
+      <w:pPr>
+        <w:numPr>
+          <w:numId w:val="7"/>
+          <w:ilvl w:val="0"/>
+        </w:numPr>
+      </w:pPr>
+      <w:r>
+        <w:t xml:space="preserve">Iterate over the list</w:t>
+      </w:r>
+      <w:r>
+        <w:t xml:space="preserve"> </w:t>
+      </w:r>
+      <w:r>
+        <w:rPr>
+          <w:rStyle w:val="VerbatimChar"/>
+        </w:rPr>
+        <w:t xml:space="preserve">badphonebook</w:t>
+      </w:r>
+      <w:r>
+        <w:t xml:space="preserve"> </w:t>
+      </w:r>
+      <w:r>
+        <w:t xml:space="preserve">to initiate the</w:t>
+      </w:r>
+      <w:r>
+        <w:t xml:space="preserve"> </w:t>
+      </w:r>
+      <w:r>
+        <w:rPr>
+          <w:rStyle w:val="VerbatimChar"/>
+        </w:rPr>
+        <w:t xml:space="preserve">pb</w:t>
+      </w:r>
+      <w:r>
+        <w:t xml:space="preserve"> </w:t>
+      </w:r>
+      <w:r>
+        <w:t xml:space="preserve">as the equivalent dictionary:</w:t>
+      </w:r>
+    </w:p>
+    <w:p>
+      <w:pPr>
+        <w:pStyle w:val="SourceCode"/>
+        <w:numPr>
+          <w:numId w:val="1"/>
+          <w:ilvl w:val="0"/>
+        </w:numPr>
+      </w:pPr>
+      <w:r>
+        <w:rPr>
+          <w:rStyle w:val="VerbatimChar"/>
+        </w:rPr>
+        <w:t xml:space="preserve">pb = {}</w:t>
+      </w:r>
+    </w:p>
+    <w:p>
+      <w:pPr>
+        <w:numPr>
+          <w:numId w:val="7"/>
+          <w:ilvl w:val="0"/>
+        </w:numPr>
+      </w:pPr>
+      <w:r>
+        <w:t xml:space="preserve">Iterating over values in a dictionary.</w:t>
+      </w:r>
+    </w:p>
     <w:bookmarkStart w:id="24" w:name="writing-data-to-files"/>
     <w:p>
       <w:pPr>
@@ -507,7 +977,7 @@
     <w:p>
       <w:pPr>
         <w:numPr>
-          <w:numId w:val="6"/>
+          <w:numId w:val="8"/>
           <w:ilvl w:val="0"/>
         </w:numPr>
       </w:pPr>
@@ -633,7 +1103,7 @@
     <w:p>
       <w:pPr>
         <w:numPr>
-          <w:numId w:val="6"/>
+          <w:numId w:val="8"/>
           <w:ilvl w:val="0"/>
         </w:numPr>
       </w:pPr>
@@ -786,7 +1256,7 @@
     <w:p>
       <w:pPr>
         <w:numPr>
-          <w:numId w:val="7"/>
+          <w:numId w:val="9"/>
           <w:ilvl w:val="1"/>
         </w:numPr>
       </w:pPr>
@@ -797,7 +1267,7 @@
     <w:p>
       <w:pPr>
         <w:numPr>
-          <w:numId w:val="7"/>
+          <w:numId w:val="9"/>
           <w:ilvl w:val="1"/>
         </w:numPr>
       </w:pPr>
@@ -808,7 +1278,7 @@
     <w:p>
       <w:pPr>
         <w:numPr>
-          <w:numId w:val="7"/>
+          <w:numId w:val="9"/>
           <w:ilvl w:val="1"/>
         </w:numPr>
       </w:pPr>
@@ -819,7 +1289,7 @@
     <w:p>
       <w:pPr>
         <w:numPr>
-          <w:numId w:val="7"/>
+          <w:numId w:val="9"/>
           <w:ilvl w:val="1"/>
         </w:numPr>
       </w:pPr>
@@ -846,7 +1316,7 @@
     <w:p>
       <w:pPr>
         <w:numPr>
-          <w:numId w:val="6"/>
+          <w:numId w:val="8"/>
           <w:ilvl w:val="0"/>
         </w:numPr>
       </w:pPr>
@@ -954,7 +1424,7 @@
     <w:p>
       <w:pPr>
         <w:numPr>
-          <w:numId w:val="6"/>
+          <w:numId w:val="8"/>
           <w:ilvl w:val="0"/>
         </w:numPr>
       </w:pPr>
@@ -1120,7 +1590,7 @@
     <w:p>
       <w:pPr>
         <w:numPr>
-          <w:numId w:val="6"/>
+          <w:numId w:val="8"/>
           <w:ilvl w:val="0"/>
         </w:numPr>
       </w:pPr>
@@ -1346,7 +1816,7 @@
     <w:p>
       <w:pPr>
         <w:numPr>
-          <w:numId w:val="8"/>
+          <w:numId w:val="10"/>
           <w:ilvl w:val="1"/>
         </w:numPr>
       </w:pPr>
@@ -1363,7 +1833,7 @@
     <w:p>
       <w:pPr>
         <w:numPr>
-          <w:numId w:val="8"/>
+          <w:numId w:val="10"/>
           <w:ilvl w:val="1"/>
         </w:numPr>
       </w:pPr>
@@ -1407,7 +1877,7 @@
     <w:p>
       <w:pPr>
         <w:numPr>
-          <w:numId w:val="8"/>
+          <w:numId w:val="10"/>
           <w:ilvl w:val="1"/>
         </w:numPr>
       </w:pPr>
@@ -1461,7 +1931,7 @@
     <w:p>
       <w:pPr>
         <w:numPr>
-          <w:numId w:val="9"/>
+          <w:numId w:val="11"/>
           <w:ilvl w:val="0"/>
         </w:numPr>
       </w:pPr>
@@ -1596,7 +2066,7 @@
     <w:p>
       <w:pPr>
         <w:numPr>
-          <w:numId w:val="10"/>
+          <w:numId w:val="12"/>
           <w:ilvl w:val="1"/>
         </w:numPr>
       </w:pPr>
@@ -1613,7 +2083,7 @@
     <w:p>
       <w:pPr>
         <w:numPr>
-          <w:numId w:val="10"/>
+          <w:numId w:val="12"/>
           <w:ilvl w:val="1"/>
         </w:numPr>
       </w:pPr>
@@ -1630,7 +2100,7 @@
     <w:p>
       <w:pPr>
         <w:numPr>
-          <w:numId w:val="10"/>
+          <w:numId w:val="12"/>
           <w:ilvl w:val="1"/>
         </w:numPr>
       </w:pPr>
@@ -1647,7 +2117,7 @@
     <w:p>
       <w:pPr>
         <w:numPr>
-          <w:numId w:val="10"/>
+          <w:numId w:val="12"/>
           <w:ilvl w:val="1"/>
         </w:numPr>
       </w:pPr>
@@ -1664,7 +2134,7 @@
     <w:p>
       <w:pPr>
         <w:numPr>
-          <w:numId w:val="10"/>
+          <w:numId w:val="12"/>
           <w:ilvl w:val="1"/>
         </w:numPr>
       </w:pPr>
@@ -1681,7 +2151,7 @@
     <w:p>
       <w:pPr>
         <w:numPr>
-          <w:numId w:val="10"/>
+          <w:numId w:val="12"/>
           <w:ilvl w:val="1"/>
         </w:numPr>
       </w:pPr>
@@ -1896,7 +2366,7 @@
     <w:p>
       <w:pPr>
         <w:numPr>
-          <w:numId w:val="9"/>
+          <w:numId w:val="11"/>
           <w:ilvl w:val="0"/>
         </w:numPr>
       </w:pPr>
@@ -1959,7 +2429,7 @@
     <w:p>
       <w:pPr>
         <w:numPr>
-          <w:numId w:val="11"/>
+          <w:numId w:val="13"/>
           <w:ilvl w:val="0"/>
         </w:numPr>
       </w:pPr>
@@ -2321,7 +2791,7 @@
     <w:p>
       <w:pPr>
         <w:numPr>
-          <w:numId w:val="11"/>
+          <w:numId w:val="13"/>
           <w:ilvl w:val="0"/>
         </w:numPr>
       </w:pPr>
@@ -2354,7 +2824,7 @@
     <w:p>
       <w:pPr>
         <w:numPr>
-          <w:numId w:val="11"/>
+          <w:numId w:val="13"/>
           <w:ilvl w:val="0"/>
         </w:numPr>
       </w:pPr>
@@ -2553,7 +3023,7 @@
     <w:p>
       <w:pPr>
         <w:numPr>
-          <w:numId w:val="11"/>
+          <w:numId w:val="13"/>
           <w:ilvl w:val="0"/>
         </w:numPr>
       </w:pPr>
@@ -2657,7 +3127,7 @@
     <w:p>
       <w:pPr>
         <w:numPr>
-          <w:numId w:val="11"/>
+          <w:numId w:val="13"/>
           <w:ilvl w:val="0"/>
         </w:numPr>
       </w:pPr>
@@ -2833,7 +3303,7 @@
     <w:p>
       <w:pPr>
         <w:numPr>
-          <w:numId w:val="11"/>
+          <w:numId w:val="13"/>
           <w:ilvl w:val="0"/>
         </w:numPr>
       </w:pPr>
@@ -2874,7 +3344,7 @@
     <w:p>
       <w:pPr>
         <w:numPr>
-          <w:numId w:val="12"/>
+          <w:numId w:val="14"/>
           <w:ilvl w:val="1"/>
         </w:numPr>
       </w:pPr>
@@ -2885,7 +3355,7 @@
     <w:p>
       <w:pPr>
         <w:numPr>
-          <w:numId w:val="12"/>
+          <w:numId w:val="14"/>
           <w:ilvl w:val="1"/>
         </w:numPr>
       </w:pPr>
@@ -2896,7 +3366,7 @@
     <w:p>
       <w:pPr>
         <w:numPr>
-          <w:numId w:val="12"/>
+          <w:numId w:val="14"/>
           <w:ilvl w:val="1"/>
         </w:numPr>
       </w:pPr>
@@ -2990,7 +3460,7 @@
     <w:p>
       <w:pPr>
         <w:numPr>
-          <w:numId w:val="13"/>
+          <w:numId w:val="15"/>
           <w:ilvl w:val="0"/>
         </w:numPr>
       </w:pPr>
@@ -3132,7 +3602,7 @@
     <w:p>
       <w:pPr>
         <w:numPr>
-          <w:numId w:val="13"/>
+          <w:numId w:val="15"/>
           <w:ilvl w:val="0"/>
         </w:numPr>
       </w:pPr>
@@ -3198,7 +3668,7 @@
     <w:p>
       <w:pPr>
         <w:numPr>
-          <w:numId w:val="13"/>
+          <w:numId w:val="15"/>
           <w:ilvl w:val="0"/>
         </w:numPr>
       </w:pPr>
@@ -3246,7 +3716,7 @@
     <w:p>
       <w:pPr>
         <w:numPr>
-          <w:numId w:val="13"/>
+          <w:numId w:val="15"/>
           <w:ilvl w:val="0"/>
         </w:numPr>
       </w:pPr>
@@ -3336,7 +3806,7 @@
     <w:p>
       <w:pPr>
         <w:numPr>
-          <w:numId w:val="13"/>
+          <w:numId w:val="15"/>
           <w:ilvl w:val="0"/>
         </w:numPr>
       </w:pPr>
@@ -3347,7 +3817,7 @@
     <w:p>
       <w:pPr>
         <w:numPr>
-          <w:numId w:val="13"/>
+          <w:numId w:val="15"/>
           <w:ilvl w:val="0"/>
         </w:numPr>
       </w:pPr>
@@ -3594,7 +4064,7 @@
     <w:p>
       <w:pPr>
         <w:numPr>
-          <w:numId w:val="14"/>
+          <w:numId w:val="16"/>
           <w:ilvl w:val="0"/>
         </w:numPr>
       </w:pPr>
@@ -3620,7 +4090,7 @@
     <w:p>
       <w:pPr>
         <w:numPr>
-          <w:numId w:val="14"/>
+          <w:numId w:val="16"/>
           <w:ilvl w:val="0"/>
         </w:numPr>
       </w:pPr>
@@ -3646,7 +4116,7 @@
     <w:p>
       <w:pPr>
         <w:numPr>
-          <w:numId w:val="15"/>
+          <w:numId w:val="17"/>
           <w:ilvl w:val="0"/>
         </w:numPr>
       </w:pPr>
@@ -3690,7 +4160,7 @@
     <w:p>
       <w:pPr>
         <w:numPr>
-          <w:numId w:val="15"/>
+          <w:numId w:val="17"/>
           <w:ilvl w:val="0"/>
         </w:numPr>
       </w:pPr>
@@ -3806,7 +4276,7 @@
     <w:p>
       <w:pPr>
         <w:numPr>
-          <w:numId w:val="15"/>
+          <w:numId w:val="17"/>
           <w:ilvl w:val="0"/>
         </w:numPr>
       </w:pPr>
@@ -3849,7 +4319,7 @@
     <w:p>
       <w:pPr>
         <w:numPr>
-          <w:numId w:val="16"/>
+          <w:numId w:val="18"/>
           <w:ilvl w:val="1"/>
         </w:numPr>
       </w:pPr>
@@ -4003,7 +4473,7 @@
     <w:p>
       <w:pPr>
         <w:numPr>
-          <w:numId w:val="17"/>
+          <w:numId w:val="19"/>
           <w:ilvl w:val="1"/>
         </w:numPr>
       </w:pPr>
@@ -4341,7 +4811,7 @@
     <w:p>
       <w:pPr>
         <w:numPr>
-          <w:numId w:val="18"/>
+          <w:numId w:val="20"/>
           <w:ilvl w:val="1"/>
         </w:numPr>
       </w:pPr>
@@ -4471,7 +4941,7 @@
 <file path=word/numbering.xml><?xml version="1.0" encoding="utf-8"?>
 <w:numbering xmlns:w="http://schemas.openxmlformats.org/wordprocessingml/2006/main">
   <w:abstractNum w:abstractNumId="0">
-    <w:nsid w:val="1621ddfa"/>
+    <w:nsid w:val="903c363a"/>
     <w:multiLevelType w:val="multilevel"/>
     <w:lvl w:ilvl="0">
       <w:numFmt w:val="bullet"/>
@@ -4552,7 +5022,7 @@
     </w:lvl>
   </w:abstractNum>
   <w:abstractNum w:abstractNumId="2">
-    <w:nsid w:val="7b803853"/>
+    <w:nsid w:val="d13548f8"/>
     <w:multiLevelType w:val="multilevel"/>
     <w:lvl w:ilvl="0">
       <w:numFmt w:val="bullet"/>
@@ -4633,7 +5103,7 @@
     </w:lvl>
   </w:abstractNum>
   <w:abstractNum w:abstractNumId="3">
-    <w:nsid w:val="fa883dc4"/>
+    <w:nsid w:val="49d5cf02"/>
     <w:multiLevelType w:val="multilevel"/>
     <w:lvl w:ilvl="0">
       <w:start w:val="1"/>
@@ -4721,7 +5191,7 @@
     </w:lvl>
   </w:abstractNum>
   <w:abstractNum w:abstractNumId="4">
-    <w:nsid w:val="32b356c1"/>
+    <w:nsid w:val="b8f0b565"/>
     <w:multiLevelType w:val="multilevel"/>
     <w:lvl w:ilvl="0">
       <w:start w:val="3"/>
@@ -4809,7 +5279,183 @@
     </w:lvl>
   </w:abstractNum>
   <w:abstractNum w:abstractNumId="5">
-    <w:nsid w:val="64783bbd"/>
+    <w:nsid w:val="f7af360f"/>
+    <w:multiLevelType w:val="multilevel"/>
+    <w:lvl w:ilvl="0">
+      <w:start w:val="5"/>
+      <w:numFmt w:val="decimal"/>
+      <w:lvlText w:val="%1."/>
+      <w:lvlJc w:val="left"/>
+      <w:pPr>
+        <w:tabs>
+          <w:tab w:val="num" w:pos="0"/>
+        </w:tabs>
+        <w:ind w:left="480" w:hanging="480"/>
+      </w:pPr>
+    </w:lvl>
+    <w:lvl w:ilvl="1">
+      <w:start w:val="5"/>
+      <w:numFmt w:val="decimal"/>
+      <w:lvlText w:val="%2."/>
+      <w:lvlJc w:val="left"/>
+      <w:pPr>
+        <w:tabs>
+          <w:tab w:val="num" w:pos="720"/>
+        </w:tabs>
+        <w:ind w:left="1200" w:hanging="480"/>
+      </w:pPr>
+    </w:lvl>
+    <w:lvl w:ilvl="2">
+      <w:start w:val="5"/>
+      <w:numFmt w:val="decimal"/>
+      <w:lvlText w:val="%3."/>
+      <w:lvlJc w:val="left"/>
+      <w:pPr>
+        <w:tabs>
+          <w:tab w:val="num" w:pos="1440"/>
+        </w:tabs>
+        <w:ind w:left="1920" w:hanging="480"/>
+      </w:pPr>
+    </w:lvl>
+    <w:lvl w:ilvl="3">
+      <w:start w:val="5"/>
+      <w:numFmt w:val="decimal"/>
+      <w:lvlText w:val="%4."/>
+      <w:lvlJc w:val="left"/>
+      <w:pPr>
+        <w:tabs>
+          <w:tab w:val="num" w:pos="2160"/>
+        </w:tabs>
+        <w:ind w:left="2640" w:hanging="480"/>
+      </w:pPr>
+    </w:lvl>
+    <w:lvl w:ilvl="4">
+      <w:start w:val="5"/>
+      <w:numFmt w:val="decimal"/>
+      <w:lvlText w:val="%5."/>
+      <w:lvlJc w:val="left"/>
+      <w:pPr>
+        <w:tabs>
+          <w:tab w:val="num" w:pos="2880"/>
+        </w:tabs>
+        <w:ind w:left="3360" w:hanging="480"/>
+      </w:pPr>
+    </w:lvl>
+    <w:lvl w:ilvl="5">
+      <w:start w:val="5"/>
+      <w:numFmt w:val="decimal"/>
+      <w:lvlText w:val="%6."/>
+      <w:lvlJc w:val="left"/>
+      <w:pPr>
+        <w:tabs>
+          <w:tab w:val="num" w:pos="3600"/>
+        </w:tabs>
+        <w:ind w:left="4080" w:hanging="480"/>
+      </w:pPr>
+    </w:lvl>
+    <w:lvl w:ilvl="6">
+      <w:start w:val="5"/>
+      <w:numFmt w:val="decimal"/>
+      <w:lvlText w:val="%7."/>
+      <w:lvlJc w:val="left"/>
+      <w:pPr>
+        <w:tabs>
+          <w:tab w:val="num" w:pos="4320"/>
+        </w:tabs>
+        <w:ind w:left="4800" w:hanging="480"/>
+      </w:pPr>
+    </w:lvl>
+  </w:abstractNum>
+  <w:abstractNum w:abstractNumId="6">
+    <w:nsid w:val="cc149168"/>
+    <w:multiLevelType w:val="multilevel"/>
+    <w:lvl w:ilvl="0">
+      <w:start w:val="6"/>
+      <w:numFmt w:val="decimal"/>
+      <w:lvlText w:val="%1."/>
+      <w:lvlJc w:val="left"/>
+      <w:pPr>
+        <w:tabs>
+          <w:tab w:val="num" w:pos="0"/>
+        </w:tabs>
+        <w:ind w:left="480" w:hanging="480"/>
+      </w:pPr>
+    </w:lvl>
+    <w:lvl w:ilvl="1">
+      <w:start w:val="6"/>
+      <w:numFmt w:val="decimal"/>
+      <w:lvlText w:val="%2."/>
+      <w:lvlJc w:val="left"/>
+      <w:pPr>
+        <w:tabs>
+          <w:tab w:val="num" w:pos="720"/>
+        </w:tabs>
+        <w:ind w:left="1200" w:hanging="480"/>
+      </w:pPr>
+    </w:lvl>
+    <w:lvl w:ilvl="2">
+      <w:start w:val="6"/>
+      <w:numFmt w:val="decimal"/>
+      <w:lvlText w:val="%3."/>
+      <w:lvlJc w:val="left"/>
+      <w:pPr>
+        <w:tabs>
+          <w:tab w:val="num" w:pos="1440"/>
+        </w:tabs>
+        <w:ind w:left="1920" w:hanging="480"/>
+      </w:pPr>
+    </w:lvl>
+    <w:lvl w:ilvl="3">
+      <w:start w:val="6"/>
+      <w:numFmt w:val="decimal"/>
+      <w:lvlText w:val="%4."/>
+      <w:lvlJc w:val="left"/>
+      <w:pPr>
+        <w:tabs>
+          <w:tab w:val="num" w:pos="2160"/>
+        </w:tabs>
+        <w:ind w:left="2640" w:hanging="480"/>
+      </w:pPr>
+    </w:lvl>
+    <w:lvl w:ilvl="4">
+      <w:start w:val="6"/>
+      <w:numFmt w:val="decimal"/>
+      <w:lvlText w:val="%5."/>
+      <w:lvlJc w:val="left"/>
+      <w:pPr>
+        <w:tabs>
+          <w:tab w:val="num" w:pos="2880"/>
+        </w:tabs>
+        <w:ind w:left="3360" w:hanging="480"/>
+      </w:pPr>
+    </w:lvl>
+    <w:lvl w:ilvl="5">
+      <w:start w:val="6"/>
+      <w:numFmt w:val="decimal"/>
+      <w:lvlText w:val="%6."/>
+      <w:lvlJc w:val="left"/>
+      <w:pPr>
+        <w:tabs>
+          <w:tab w:val="num" w:pos="3600"/>
+        </w:tabs>
+        <w:ind w:left="4080" w:hanging="480"/>
+      </w:pPr>
+    </w:lvl>
+    <w:lvl w:ilvl="6">
+      <w:start w:val="6"/>
+      <w:numFmt w:val="decimal"/>
+      <w:lvlText w:val="%7."/>
+      <w:lvlJc w:val="left"/>
+      <w:pPr>
+        <w:tabs>
+          <w:tab w:val="num" w:pos="4320"/>
+        </w:tabs>
+        <w:ind w:left="4800" w:hanging="480"/>
+      </w:pPr>
+    </w:lvl>
+  </w:abstractNum>
+  <w:abstractNum w:abstractNumId="7">
+    <w:nsid w:val="8dad42c3"/>
     <w:multiLevelType w:val="multilevel"/>
     <w:lvl w:ilvl="0">
       <w:start w:val="8"/>
@@ -4896,8 +5542,8 @@
       </w:pPr>
     </w:lvl>
   </w:abstractNum>
-  <w:abstractNum w:abstractNumId="6">
-    <w:nsid w:val="cd3ec7f2"/>
+  <w:abstractNum w:abstractNumId="8">
+    <w:nsid w:val="f8b2b56d"/>
     <w:multiLevelType w:val="multilevel"/>
     <w:lvl w:ilvl="0">
       <w:start w:val="10"/>
@@ -4984,8 +5630,8 @@
       </w:pPr>
     </w:lvl>
   </w:abstractNum>
-  <w:abstractNum w:abstractNumId="7">
-    <w:nsid w:val="8f1718dc"/>
+  <w:abstractNum w:abstractNumId="9">
+    <w:nsid w:val="19dac695"/>
     <w:multiLevelType w:val="multilevel"/>
     <w:lvl w:ilvl="0">
       <w:start w:val="16"/>
@@ -5072,8 +5718,8 @@
       </w:pPr>
     </w:lvl>
   </w:abstractNum>
-  <w:abstractNum w:abstractNumId="8">
-    <w:nsid w:val="10b3d01b"/>
+  <w:abstractNum w:abstractNumId="10">
+    <w:nsid w:val="bad1e93a"/>
     <w:multiLevelType w:val="multilevel"/>
     <w:lvl w:ilvl="0">
       <w:start w:val="22"/>
@@ -5218,6 +5864,54 @@
     </w:lvlOverride>
   </w:num>
   <w:num w:numId="6">
+    <w:abstractNumId w:val="5"/>
+    <w:lvlOverride w:ilvl="0">
+      <w:startOverride w:val="5"/>
+    </w:lvlOverride>
+    <w:lvlOverride w:ilvl="1">
+      <w:startOverride w:val="5"/>
+    </w:lvlOverride>
+    <w:lvlOverride w:ilvl="2">
+      <w:startOverride w:val="5"/>
+    </w:lvlOverride>
+    <w:lvlOverride w:ilvl="3">
+      <w:startOverride w:val="5"/>
+    </w:lvlOverride>
+    <w:lvlOverride w:ilvl="4">
+      <w:startOverride w:val="5"/>
+    </w:lvlOverride>
+    <w:lvlOverride w:ilvl="5">
+      <w:startOverride w:val="5"/>
+    </w:lvlOverride>
+    <w:lvlOverride w:ilvl="6">
+      <w:startOverride w:val="5"/>
+    </w:lvlOverride>
+  </w:num>
+  <w:num w:numId="7">
+    <w:abstractNumId w:val="6"/>
+    <w:lvlOverride w:ilvl="0">
+      <w:startOverride w:val="6"/>
+    </w:lvlOverride>
+    <w:lvlOverride w:ilvl="1">
+      <w:startOverride w:val="6"/>
+    </w:lvlOverride>
+    <w:lvlOverride w:ilvl="2">
+      <w:startOverride w:val="6"/>
+    </w:lvlOverride>
+    <w:lvlOverride w:ilvl="3">
+      <w:startOverride w:val="6"/>
+    </w:lvlOverride>
+    <w:lvlOverride w:ilvl="4">
+      <w:startOverride w:val="6"/>
+    </w:lvlOverride>
+    <w:lvlOverride w:ilvl="5">
+      <w:startOverride w:val="6"/>
+    </w:lvlOverride>
+    <w:lvlOverride w:ilvl="6">
+      <w:startOverride w:val="6"/>
+    </w:lvlOverride>
+  </w:num>
+  <w:num w:numId="8">
     <w:abstractNumId w:val="4"/>
     <w:lvlOverride w:ilvl="0">
       <w:startOverride w:val="3"/>
@@ -5241,14 +5935,14 @@
       <w:startOverride w:val="3"/>
     </w:lvlOverride>
   </w:num>
-  <w:num w:numId="7">
+  <w:num w:numId="9">
     <w:abstractNumId w:val="2"/>
   </w:num>
-  <w:num w:numId="8">
+  <w:num w:numId="10">
     <w:abstractNumId w:val="2"/>
   </w:num>
-  <w:num w:numId="9">
-    <w:abstractNumId w:val="5"/>
+  <w:num w:numId="11">
+    <w:abstractNumId w:val="7"/>
     <w:lvlOverride w:ilvl="0">
       <w:startOverride w:val="8"/>
     </w:lvlOverride>
@@ -5271,11 +5965,11 @@
       <w:startOverride w:val="8"/>
     </w:lvlOverride>
   </w:num>
-  <w:num w:numId="10">
+  <w:num w:numId="12">
     <w:abstractNumId w:val="2"/>
   </w:num>
-  <w:num w:numId="11">
-    <w:abstractNumId w:val="6"/>
+  <w:num w:numId="13">
+    <w:abstractNumId w:val="8"/>
     <w:lvlOverride w:ilvl="0">
       <w:startOverride w:val="10"/>
     </w:lvlOverride>
@@ -5298,11 +5992,11 @@
       <w:startOverride w:val="10"/>
     </w:lvlOverride>
   </w:num>
-  <w:num w:numId="12">
+  <w:num w:numId="14">
     <w:abstractNumId w:val="2"/>
   </w:num>
-  <w:num w:numId="13">
-    <w:abstractNumId w:val="7"/>
+  <w:num w:numId="15">
+    <w:abstractNumId w:val="9"/>
     <w:lvlOverride w:ilvl="0">
       <w:startOverride w:val="16"/>
     </w:lvlOverride>
@@ -5325,11 +6019,11 @@
       <w:startOverride w:val="16"/>
     </w:lvlOverride>
   </w:num>
-  <w:num w:numId="14">
+  <w:num w:numId="16">
     <w:abstractNumId w:val="2"/>
   </w:num>
-  <w:num w:numId="15">
-    <w:abstractNumId w:val="8"/>
+  <w:num w:numId="17">
+    <w:abstractNumId w:val="10"/>
     <w:lvlOverride w:ilvl="0">
       <w:startOverride w:val="22"/>
     </w:lvlOverride>
@@ -5352,13 +6046,13 @@
       <w:startOverride w:val="22"/>
     </w:lvlOverride>
   </w:num>
-  <w:num w:numId="16">
+  <w:num w:numId="18">
     <w:abstractNumId w:val="2"/>
   </w:num>
-  <w:num w:numId="17">
+  <w:num w:numId="19">
     <w:abstractNumId w:val="2"/>
   </w:num>
-  <w:num w:numId="18">
+  <w:num w:numId="20">
     <w:abstractNumId w:val="2"/>
   </w:num>
 </w:numbering>

</xml_diff>

<commit_message>
Bare bones of week 3 done
</commit_message>
<xml_diff>
--- a/LabSheets/Week_03.docx
+++ b/LabSheets/Week_03.docx
@@ -1642,6 +1642,17 @@
         <w:t xml:space="preserve">contains a list of integers. Read in these files and prnit to screen how many of them are prime. (If you would like a bit of a challenge, print to to screen the number of unique primes as the file contains various repetitions of numbers).</w:t>
       </w:r>
     </w:p>
+    <w:p>
+      <w:pPr>
+        <w:numPr>
+          <w:numId w:val="9"/>
+          <w:ilvl w:val="0"/>
+        </w:numPr>
+      </w:pPr>
+      <w:r>
+        <w:t xml:space="preserve">There is a common data format called 'csv' short for 'comma separated value'. There is a python library that allows for the easy use of this format when writing a lot of data to files. Watch the following video and experiment with this library.</w:t>
+      </w:r>
+    </w:p>
     <w:bookmarkStart w:id="26" w:name="recurrence"/>
     <w:p>
       <w:pPr>
@@ -1652,6 +1663,554 @@
       </w:r>
     </w:p>
     <w:bookmarkEnd w:id="26"/>
+    <w:p>
+      <w:pPr>
+        <w:numPr>
+          <w:numId w:val="10"/>
+          <w:ilvl w:val="0"/>
+        </w:numPr>
+      </w:pPr>
+      <w:r>
+        <w:rPr>
+          <w:b/>
+        </w:rPr>
+        <w:t xml:space="preserve">TICKABLE</w:t>
+      </w:r>
+      <w:r>
+        <w:t xml:space="preserve"> </w:t>
+      </w:r>
+      <w:r>
+        <w:t xml:space="preserve">Recurrence is an important technique in programming. It often allows you to write code in a much more succinct way and is intimately linked to mathematics where sequences can be defined recursively. For example, consider:</w:t>
+      </w:r>
+    </w:p>
+    <w:p>
+      <w:r>
+        <w:cr/>
+      </w:r>
+      <m:oMathPara>
+        <m:oMathParaPr>
+          <m:jc m:val="center"/>
+        </m:oMathParaPr>
+        <m:oMath>
+          <m:sSub>
+            <m:e>
+              <m:r>
+                <m:rPr/>
+                <m:t>X</m:t>
+              </m:r>
+            </m:e>
+            <m:sub>
+              <m:r>
+                <m:rPr/>
+                <m:t>n</m:t>
+              </m:r>
+            </m:sub>
+          </m:sSub>
+          <m:r>
+            <m:rPr/>
+            <m:t>=</m:t>
+          </m:r>
+          <m:d>
+            <m:dPr>
+              <m:begChr m:val="{"/>
+              <m:endChr m:val=""/>
+              <m:grow/>
+            </m:dPr>
+            <m:e>
+              <m:m>
+                <m:mPr>
+                  <m:baseJc m:val="center"/>
+                  <m:plcHide m:val="on"/>
+                  <m:mcs>
+                    <m:mc>
+                      <m:mcPr>
+                        <m:mcJc m:val="left"/>
+                      </m:mcPr>
+                    </m:mc>
+                    <m:mc>
+                      <m:mcPr>
+                        <m:mcJc m:val="left"/>
+                      </m:mcPr>
+                    </m:mc>
+                  </m:mcs>
+                </m:mPr>
+                <m:mr>
+                  <m:e>
+                    <m:r>
+                      <m:rPr/>
+                      <m:t>1</m:t>
+                    </m:r>
+                    <m:r>
+                      <m:rPr/>
+                      <m:t>,</m:t>
+                    </m:r>
+                  </m:e>
+                  <m:e>
+                    <m:r>
+                      <m:rPr/>
+                      <m:t>n</m:t>
+                    </m:r>
+                    <m:r>
+                      <m:rPr/>
+                      <m:t>=</m:t>
+                    </m:r>
+                    <m:r>
+                      <m:rPr/>
+                      <m:t>1</m:t>
+                    </m:r>
+                  </m:e>
+                </m:mr>
+                <m:mr>
+                  <m:e>
+                    <m:r>
+                      <m:rPr/>
+                      <m:t>2</m:t>
+                    </m:r>
+                    <m:sSub>
+                      <m:e>
+                        <m:r>
+                          <m:rPr/>
+                          <m:t>X</m:t>
+                        </m:r>
+                      </m:e>
+                      <m:sub>
+                        <m:r>
+                          <m:rPr/>
+                          <m:t>n</m:t>
+                        </m:r>
+                        <m:r>
+                          <m:rPr/>
+                          <m:t>−</m:t>
+                        </m:r>
+                        <m:r>
+                          <m:rPr/>
+                          <m:t>1</m:t>
+                        </m:r>
+                      </m:sub>
+                    </m:sSub>
+                    <m:r>
+                      <m:rPr/>
+                      <m:t>,</m:t>
+                    </m:r>
+                  </m:e>
+                  <m:e>
+                    <m:r>
+                      <m:rPr/>
+                      <m:t>n</m:t>
+                    </m:r>
+                    <m:r>
+                      <m:rPr/>
+                      <m:t>&gt;</m:t>
+                    </m:r>
+                    <m:r>
+                      <m:rPr/>
+                      <m:t>1</m:t>
+                    </m:r>
+                  </m:e>
+                </m:mr>
+              </m:m>
+            </m:e>
+          </m:d>
+        </m:oMath>
+      </m:oMathPara>
+      <w:r>
+        <w:cr/>
+      </w:r>
+    </w:p>
+    <w:p>
+      <w:pPr>
+        <w:pStyle w:val="SourceCode"/>
+      </w:pPr>
+      <w:r>
+        <w:rPr>
+          <w:rStyle w:val="VerbatimChar"/>
+        </w:rPr>
+        <w:t xml:space="preserve">To calculate $X_3$, we apply the formula and get:</w:t>
+      </w:r>
+      <w:r>
+        <w:cr/>
+      </w:r>
+      <w:r>
+        <w:rPr>
+          <w:rStyle w:val="VerbatimChar"/>
+        </w:rPr>
+        <w:t xml:space="preserve"/>
+      </w:r>
+      <w:r>
+        <w:cr/>
+      </w:r>
+      <w:r>
+        <w:rPr>
+          <w:rStyle w:val="VerbatimChar"/>
+        </w:rPr>
+        <w:t xml:space="preserve">$$X_3=2X_2$$</w:t>
+      </w:r>
+      <w:r>
+        <w:cr/>
+      </w:r>
+      <w:r>
+        <w:rPr>
+          <w:rStyle w:val="VerbatimChar"/>
+        </w:rPr>
+        <w:t xml:space="preserve"/>
+      </w:r>
+      <w:r>
+        <w:cr/>
+      </w:r>
+      <w:r>
+        <w:rPr>
+          <w:rStyle w:val="VerbatimChar"/>
+        </w:rPr>
+        <w:t xml:space="preserve">at this point we must calculate $X_2$:</w:t>
+      </w:r>
+      <w:r>
+        <w:cr/>
+      </w:r>
+      <w:r>
+        <w:rPr>
+          <w:rStyle w:val="VerbatimChar"/>
+        </w:rPr>
+        <w:t xml:space="preserve"/>
+      </w:r>
+      <w:r>
+        <w:cr/>
+      </w:r>
+      <w:r>
+        <w:rPr>
+          <w:rStyle w:val="VerbatimChar"/>
+        </w:rPr>
+        <w:t xml:space="preserve">$$X_2=2X_1$$</w:t>
+      </w:r>
+      <w:r>
+        <w:cr/>
+      </w:r>
+      <w:r>
+        <w:rPr>
+          <w:rStyle w:val="VerbatimChar"/>
+        </w:rPr>
+        <w:t xml:space="preserve"/>
+      </w:r>
+      <w:r>
+        <w:cr/>
+      </w:r>
+      <w:r>
+        <w:rPr>
+          <w:rStyle w:val="VerbatimChar"/>
+        </w:rPr>
+        <w:t xml:space="preserve">and we now apply the formula to calculate $X_1$:</w:t>
+      </w:r>
+      <w:r>
+        <w:cr/>
+      </w:r>
+      <w:r>
+        <w:rPr>
+          <w:rStyle w:val="VerbatimChar"/>
+        </w:rPr>
+        <w:t xml:space="preserve"/>
+      </w:r>
+      <w:r>
+        <w:cr/>
+      </w:r>
+      <w:r>
+        <w:rPr>
+          <w:rStyle w:val="VerbatimChar"/>
+        </w:rPr>
+        <w:t xml:space="preserve">$$X_1=1$$</w:t>
+      </w:r>
+      <w:r>
+        <w:cr/>
+      </w:r>
+      <w:r>
+        <w:rPr>
+          <w:rStyle w:val="VerbatimChar"/>
+        </w:rPr>
+        <w:t xml:space="preserve"/>
+      </w:r>
+      <w:r>
+        <w:cr/>
+      </w:r>
+      <w:r>
+        <w:rPr>
+          <w:rStyle w:val="VerbatimChar"/>
+        </w:rPr>
+        <w:t xml:space="preserve">so by substituting all this in to our previous equation we get</w:t>
+      </w:r>
+      <w:r>
+        <w:cr/>
+      </w:r>
+      <w:r>
+        <w:rPr>
+          <w:rStyle w:val="VerbatimChar"/>
+        </w:rPr>
+        <w:t xml:space="preserve"/>
+      </w:r>
+      <w:r>
+        <w:cr/>
+      </w:r>
+      <w:r>
+        <w:rPr>
+          <w:rStyle w:val="VerbatimChar"/>
+        </w:rPr>
+        <w:t xml:space="preserve">$$X_3=4$$</w:t>
+      </w:r>
+      <w:r>
+        <w:cr/>
+      </w:r>
+      <w:r>
+        <w:rPr>
+          <w:rStyle w:val="VerbatimChar"/>
+        </w:rPr>
+        <w:t xml:space="preserve"/>
+      </w:r>
+      <w:r>
+        <w:cr/>
+      </w:r>
+      <w:r>
+        <w:rPr>
+          <w:rStyle w:val="VerbatimChar"/>
+        </w:rPr>
+        <w:t xml:space="preserve">Here is an iterative approach to programming this:</w:t>
+      </w:r>
+      <w:r>
+        <w:cr/>
+      </w:r>
+      <w:r>
+        <w:rPr>
+          <w:rStyle w:val="VerbatimChar"/>
+        </w:rPr>
+        <w:t xml:space="preserve"/>
+      </w:r>
+      <w:r>
+        <w:cr/>
+      </w:r>
+      <w:r>
+        <w:rPr>
+          <w:rStyle w:val="VerbatimChar"/>
+        </w:rPr>
+        <w:t xml:space="preserve">    def iterX(n):</w:t>
+      </w:r>
+      <w:r>
+        <w:cr/>
+      </w:r>
+      <w:r>
+        <w:rPr>
+          <w:rStyle w:val="VerbatimChar"/>
+        </w:rPr>
+        <w:t xml:space="preserve">        if n == 1:</w:t>
+      </w:r>
+      <w:r>
+        <w:cr/>
+      </w:r>
+      <w:r>
+        <w:rPr>
+          <w:rStyle w:val="VerbatimChar"/>
+        </w:rPr>
+        <w:t xml:space="preserve">            return 1</w:t>
+      </w:r>
+      <w:r>
+        <w:cr/>
+      </w:r>
+      <w:r>
+        <w:rPr>
+          <w:rStyle w:val="VerbatimChar"/>
+        </w:rPr>
+        <w:t xml:space="preserve">        r = 1</w:t>
+      </w:r>
+      <w:r>
+        <w:cr/>
+      </w:r>
+      <w:r>
+        <w:rPr>
+          <w:rStyle w:val="VerbatimChar"/>
+        </w:rPr>
+        <w:t xml:space="preserve">        for i in range(n - 1):</w:t>
+      </w:r>
+      <w:r>
+        <w:cr/>
+      </w:r>
+      <w:r>
+        <w:rPr>
+          <w:rStyle w:val="VerbatimChar"/>
+        </w:rPr>
+        <w:t xml:space="preserve">            r *= 2</w:t>
+      </w:r>
+      <w:r>
+        <w:cr/>
+      </w:r>
+      <w:r>
+        <w:rPr>
+          <w:rStyle w:val="VerbatimChar"/>
+        </w:rPr>
+        <w:t xml:space="preserve">        return r</w:t>
+      </w:r>
+      <w:r>
+        <w:cr/>
+      </w:r>
+      <w:r>
+        <w:rPr>
+          <w:rStyle w:val="VerbatimChar"/>
+        </w:rPr>
+        <w:t xml:space="preserve"/>
+      </w:r>
+      <w:r>
+        <w:cr/>
+      </w:r>
+      <w:r>
+        <w:rPr>
+          <w:rStyle w:val="VerbatimChar"/>
+        </w:rPr>
+        <w:t xml:space="preserve">Experiment and understand this function to verify that it is giving the correct results.</w:t>
+      </w:r>
+      <w:r>
+        <w:cr/>
+      </w:r>
+      <w:r>
+        <w:rPr>
+          <w:rStyle w:val="VerbatimChar"/>
+        </w:rPr>
+        <w:t xml:space="preserve"/>
+      </w:r>
+      <w:r>
+        <w:cr/>
+      </w:r>
+      <w:r>
+        <w:rPr>
+          <w:rStyle w:val="VerbatimChar"/>
+        </w:rPr>
+        <w:t xml:space="preserve">The following code is a **recursive** approach to programming this:</w:t>
+      </w:r>
+      <w:r>
+        <w:cr/>
+      </w:r>
+      <w:r>
+        <w:rPr>
+          <w:rStyle w:val="VerbatimChar"/>
+        </w:rPr>
+        <w:t xml:space="preserve"/>
+      </w:r>
+      <w:r>
+        <w:cr/>
+      </w:r>
+      <w:r>
+        <w:rPr>
+          <w:rStyle w:val="VerbatimChar"/>
+        </w:rPr>
+        <w:t xml:space="preserve">    def recX(n):</w:t>
+      </w:r>
+      <w:r>
+        <w:cr/>
+      </w:r>
+      <w:r>
+        <w:rPr>
+          <w:rStyle w:val="VerbatimChar"/>
+        </w:rPr>
+        <w:t xml:space="preserve">        if n == 1:</w:t>
+      </w:r>
+      <w:r>
+        <w:cr/>
+      </w:r>
+      <w:r>
+        <w:rPr>
+          <w:rStyle w:val="VerbatimChar"/>
+        </w:rPr>
+        <w:t xml:space="preserve">            return 1</w:t>
+      </w:r>
+      <w:r>
+        <w:cr/>
+      </w:r>
+      <w:r>
+        <w:rPr>
+          <w:rStyle w:val="VerbatimChar"/>
+        </w:rPr>
+        <w:t xml:space="preserve">        return 2 * recX(n - 1)</w:t>
+      </w:r>
+      <w:r>
+        <w:cr/>
+      </w:r>
+      <w:r>
+        <w:rPr>
+          <w:rStyle w:val="VerbatimChar"/>
+        </w:rPr>
+        <w:t xml:space="preserve"/>
+      </w:r>
+      <w:r>
+        <w:cr/>
+      </w:r>
+      <w:r>
+        <w:rPr>
+          <w:rStyle w:val="VerbatimChar"/>
+        </w:rPr>
+        <w:t xml:space="preserve">Note that this approach is much more closely related to the actual definition of what we are trying to compute.</w:t>
+      </w:r>
+      <w:r>
+        <w:cr/>
+      </w:r>
+      <w:r>
+        <w:rPr>
+          <w:rStyle w:val="VerbatimChar"/>
+        </w:rPr>
+        <w:t xml:space="preserve"/>
+      </w:r>
+      <w:r>
+        <w:cr/>
+      </w:r>
+      <w:r>
+        <w:rPr>
+          <w:rStyle w:val="VerbatimChar"/>
+        </w:rPr>
+        <w:t xml:space="preserve">[PIC]</w:t>
+      </w:r>
+    </w:p>
+    <w:p>
+      <w:pPr>
+        <w:numPr>
+          <w:numId w:val="11"/>
+          <w:ilvl w:val="0"/>
+        </w:numPr>
+      </w:pPr>
+      <w:r>
+        <w:rPr>
+          <w:b/>
+        </w:rPr>
+        <w:t xml:space="preserve">TICKABLE</w:t>
+      </w:r>
+      <w:r>
+        <w:t xml:space="preserve"> </w:t>
+      </w:r>
+      <w:r>
+        <w:t xml:space="preserve">Program two functio that return</w:t>
+      </w:r>
+      <w:r>
+        <w:t xml:space="preserve"> </w:t>
+      </w:r>
+      <m:oMath>
+        <m:r>
+          <m:rPr/>
+          <m:t>n</m:t>
+        </m:r>
+        <m:r>
+          <m:rPr/>
+          <m:t>!</m:t>
+        </m:r>
+      </m:oMath>
+      <w:r>
+        <w:t xml:space="preserve"> </w:t>
+      </w:r>
+      <w:r>
+        <w:t xml:space="preserve">in both an iterative approach and a recursive approach.</w:t>
+      </w:r>
+    </w:p>
+    <w:p>
+      <w:pPr>
+        <w:numPr>
+          <w:numId w:val="11"/>
+          <w:ilvl w:val="0"/>
+        </w:numPr>
+      </w:pPr>
+      <w:r>
+        <w:t xml:space="preserve">Write a recursive program for the Fibonacci sequence.</w:t>
+      </w:r>
+    </w:p>
   </w:body>
 </w:document>
 </file>
@@ -1663,7 +2222,7 @@
 <file path=word/numbering.xml><?xml version="1.0" encoding="utf-8"?>
 <w:numbering xmlns:w="http://schemas.openxmlformats.org/wordprocessingml/2006/main">
   <w:abstractNum w:abstractNumId="0">
-    <w:nsid w:val="aeb74c39"/>
+    <w:nsid w:val="e1a71c15"/>
     <w:multiLevelType w:val="multilevel"/>
     <w:lvl w:ilvl="0">
       <w:numFmt w:val="bullet"/>
@@ -1744,7 +2303,7 @@
     </w:lvl>
   </w:abstractNum>
   <w:abstractNum w:abstractNumId="2">
-    <w:nsid w:val="400c10f4"/>
+    <w:nsid w:val="6b038dbd"/>
     <w:multiLevelType w:val="multilevel"/>
     <w:lvl w:ilvl="0">
       <w:numFmt w:val="bullet"/>
@@ -1825,7 +2384,7 @@
     </w:lvl>
   </w:abstractNum>
   <w:abstractNum w:abstractNumId="3">
-    <w:nsid w:val="cc5fb1b6"/>
+    <w:nsid w:val="a5d4af87"/>
     <w:multiLevelType w:val="multilevel"/>
     <w:lvl w:ilvl="0">
       <w:start w:val="1"/>
@@ -1913,7 +2472,7 @@
     </w:lvl>
   </w:abstractNum>
   <w:abstractNum w:abstractNumId="4">
-    <w:nsid w:val="6dc864f4"/>
+    <w:nsid w:val="2b0eee5e"/>
     <w:multiLevelType w:val="multilevel"/>
     <w:lvl w:ilvl="0">
       <w:start w:val="3"/>
@@ -2001,7 +2560,7 @@
     </w:lvl>
   </w:abstractNum>
   <w:abstractNum w:abstractNumId="5">
-    <w:nsid w:val="7ebdd1e2"/>
+    <w:nsid w:val="661a50bc"/>
     <w:multiLevelType w:val="multilevel"/>
     <w:lvl w:ilvl="0">
       <w:start w:val="7"/>
@@ -2089,7 +2648,7 @@
     </w:lvl>
   </w:abstractNum>
   <w:abstractNum w:abstractNumId="6">
-    <w:nsid w:val="ba607f81"/>
+    <w:nsid w:val="dcd1a4d5"/>
     <w:multiLevelType w:val="multilevel"/>
     <w:lvl w:ilvl="0">
       <w:start w:val="8"/>
@@ -2177,7 +2736,7 @@
     </w:lvl>
   </w:abstractNum>
   <w:abstractNum w:abstractNumId="7">
-    <w:nsid w:val="5f42099e"/>
+    <w:nsid w:val="5a05db56"/>
     <w:multiLevelType w:val="multilevel"/>
     <w:lvl w:ilvl="0">
       <w:start w:val="10"/>
@@ -2265,10 +2824,10 @@
     </w:lvl>
   </w:abstractNum>
   <w:abstractNum w:abstractNumId="8">
-    <w:nsid w:val="d83e335d"/>
+    <w:nsid w:val="3c482869"/>
     <w:multiLevelType w:val="multilevel"/>
     <w:lvl w:ilvl="0">
-      <w:start w:val="11"/>
+      <w:start w:val="12"/>
       <w:numFmt w:val="decimal"/>
       <w:lvlText w:val="%1."/>
       <w:lvlJc w:val="left"/>
@@ -2280,7 +2839,7 @@
       </w:pPr>
     </w:lvl>
     <w:lvl w:ilvl="1">
-      <w:start w:val="11"/>
+      <w:start w:val="12"/>
       <w:numFmt w:val="decimal"/>
       <w:lvlText w:val="%2."/>
       <w:lvlJc w:val="left"/>
@@ -2292,7 +2851,7 @@
       </w:pPr>
     </w:lvl>
     <w:lvl w:ilvl="2">
-      <w:start w:val="11"/>
+      <w:start w:val="12"/>
       <w:numFmt w:val="decimal"/>
       <w:lvlText w:val="%3."/>
       <w:lvlJc w:val="left"/>
@@ -2304,7 +2863,7 @@
       </w:pPr>
     </w:lvl>
     <w:lvl w:ilvl="3">
-      <w:start w:val="11"/>
+      <w:start w:val="12"/>
       <w:numFmt w:val="decimal"/>
       <w:lvlText w:val="%4."/>
       <w:lvlJc w:val="left"/>
@@ -2316,7 +2875,7 @@
       </w:pPr>
     </w:lvl>
     <w:lvl w:ilvl="4">
-      <w:start w:val="11"/>
+      <w:start w:val="12"/>
       <w:numFmt w:val="decimal"/>
       <w:lvlText w:val="%5."/>
       <w:lvlJc w:val="left"/>
@@ -2328,7 +2887,7 @@
       </w:pPr>
     </w:lvl>
     <w:lvl w:ilvl="5">
-      <w:start w:val="11"/>
+      <w:start w:val="12"/>
       <w:numFmt w:val="decimal"/>
       <w:lvlText w:val="%6."/>
       <w:lvlJc w:val="left"/>
@@ -2340,7 +2899,183 @@
       </w:pPr>
     </w:lvl>
     <w:lvl w:ilvl="6">
-      <w:start w:val="11"/>
+      <w:start w:val="12"/>
+      <w:numFmt w:val="decimal"/>
+      <w:lvlText w:val="%7."/>
+      <w:lvlJc w:val="left"/>
+      <w:pPr>
+        <w:tabs>
+          <w:tab w:val="num" w:pos="4320"/>
+        </w:tabs>
+        <w:ind w:left="4800" w:hanging="480"/>
+      </w:pPr>
+    </w:lvl>
+  </w:abstractNum>
+  <w:abstractNum w:abstractNumId="9">
+    <w:nsid w:val="dbf09adb"/>
+    <w:multiLevelType w:val="multilevel"/>
+    <w:lvl w:ilvl="0">
+      <w:start w:val="14"/>
+      <w:numFmt w:val="decimal"/>
+      <w:lvlText w:val="%1."/>
+      <w:lvlJc w:val="left"/>
+      <w:pPr>
+        <w:tabs>
+          <w:tab w:val="num" w:pos="0"/>
+        </w:tabs>
+        <w:ind w:left="480" w:hanging="480"/>
+      </w:pPr>
+    </w:lvl>
+    <w:lvl w:ilvl="1">
+      <w:start w:val="14"/>
+      <w:numFmt w:val="decimal"/>
+      <w:lvlText w:val="%2."/>
+      <w:lvlJc w:val="left"/>
+      <w:pPr>
+        <w:tabs>
+          <w:tab w:val="num" w:pos="720"/>
+        </w:tabs>
+        <w:ind w:left="1200" w:hanging="480"/>
+      </w:pPr>
+    </w:lvl>
+    <w:lvl w:ilvl="2">
+      <w:start w:val="14"/>
+      <w:numFmt w:val="decimal"/>
+      <w:lvlText w:val="%3."/>
+      <w:lvlJc w:val="left"/>
+      <w:pPr>
+        <w:tabs>
+          <w:tab w:val="num" w:pos="1440"/>
+        </w:tabs>
+        <w:ind w:left="1920" w:hanging="480"/>
+      </w:pPr>
+    </w:lvl>
+    <w:lvl w:ilvl="3">
+      <w:start w:val="14"/>
+      <w:numFmt w:val="decimal"/>
+      <w:lvlText w:val="%4."/>
+      <w:lvlJc w:val="left"/>
+      <w:pPr>
+        <w:tabs>
+          <w:tab w:val="num" w:pos="2160"/>
+        </w:tabs>
+        <w:ind w:left="2640" w:hanging="480"/>
+      </w:pPr>
+    </w:lvl>
+    <w:lvl w:ilvl="4">
+      <w:start w:val="14"/>
+      <w:numFmt w:val="decimal"/>
+      <w:lvlText w:val="%5."/>
+      <w:lvlJc w:val="left"/>
+      <w:pPr>
+        <w:tabs>
+          <w:tab w:val="num" w:pos="2880"/>
+        </w:tabs>
+        <w:ind w:left="3360" w:hanging="480"/>
+      </w:pPr>
+    </w:lvl>
+    <w:lvl w:ilvl="5">
+      <w:start w:val="14"/>
+      <w:numFmt w:val="decimal"/>
+      <w:lvlText w:val="%6."/>
+      <w:lvlJc w:val="left"/>
+      <w:pPr>
+        <w:tabs>
+          <w:tab w:val="num" w:pos="3600"/>
+        </w:tabs>
+        <w:ind w:left="4080" w:hanging="480"/>
+      </w:pPr>
+    </w:lvl>
+    <w:lvl w:ilvl="6">
+      <w:start w:val="14"/>
+      <w:numFmt w:val="decimal"/>
+      <w:lvlText w:val="%7."/>
+      <w:lvlJc w:val="left"/>
+      <w:pPr>
+        <w:tabs>
+          <w:tab w:val="num" w:pos="4320"/>
+        </w:tabs>
+        <w:ind w:left="4800" w:hanging="480"/>
+      </w:pPr>
+    </w:lvl>
+  </w:abstractNum>
+  <w:abstractNum w:abstractNumId="10">
+    <w:nsid w:val="dafb47d4"/>
+    <w:multiLevelType w:val="multilevel"/>
+    <w:lvl w:ilvl="0">
+      <w:start w:val="15"/>
+      <w:numFmt w:val="decimal"/>
+      <w:lvlText w:val="%1."/>
+      <w:lvlJc w:val="left"/>
+      <w:pPr>
+        <w:tabs>
+          <w:tab w:val="num" w:pos="0"/>
+        </w:tabs>
+        <w:ind w:left="480" w:hanging="480"/>
+      </w:pPr>
+    </w:lvl>
+    <w:lvl w:ilvl="1">
+      <w:start w:val="15"/>
+      <w:numFmt w:val="decimal"/>
+      <w:lvlText w:val="%2."/>
+      <w:lvlJc w:val="left"/>
+      <w:pPr>
+        <w:tabs>
+          <w:tab w:val="num" w:pos="720"/>
+        </w:tabs>
+        <w:ind w:left="1200" w:hanging="480"/>
+      </w:pPr>
+    </w:lvl>
+    <w:lvl w:ilvl="2">
+      <w:start w:val="15"/>
+      <w:numFmt w:val="decimal"/>
+      <w:lvlText w:val="%3."/>
+      <w:lvlJc w:val="left"/>
+      <w:pPr>
+        <w:tabs>
+          <w:tab w:val="num" w:pos="1440"/>
+        </w:tabs>
+        <w:ind w:left="1920" w:hanging="480"/>
+      </w:pPr>
+    </w:lvl>
+    <w:lvl w:ilvl="3">
+      <w:start w:val="15"/>
+      <w:numFmt w:val="decimal"/>
+      <w:lvlText w:val="%4."/>
+      <w:lvlJc w:val="left"/>
+      <w:pPr>
+        <w:tabs>
+          <w:tab w:val="num" w:pos="2160"/>
+        </w:tabs>
+        <w:ind w:left="2640" w:hanging="480"/>
+      </w:pPr>
+    </w:lvl>
+    <w:lvl w:ilvl="4">
+      <w:start w:val="15"/>
+      <w:numFmt w:val="decimal"/>
+      <w:lvlText w:val="%5."/>
+      <w:lvlJc w:val="left"/>
+      <w:pPr>
+        <w:tabs>
+          <w:tab w:val="num" w:pos="2880"/>
+        </w:tabs>
+        <w:ind w:left="3360" w:hanging="480"/>
+      </w:pPr>
+    </w:lvl>
+    <w:lvl w:ilvl="5">
+      <w:start w:val="15"/>
+      <w:numFmt w:val="decimal"/>
+      <w:lvlText w:val="%6."/>
+      <w:lvlJc w:val="left"/>
+      <w:pPr>
+        <w:tabs>
+          <w:tab w:val="num" w:pos="3600"/>
+        </w:tabs>
+        <w:ind w:left="4080" w:hanging="480"/>
+      </w:pPr>
+    </w:lvl>
+    <w:lvl w:ilvl="6">
+      <w:start w:val="15"/>
       <w:numFmt w:val="decimal"/>
       <w:lvlText w:val="%7."/>
       <w:lvlJc w:val="left"/>
@@ -2484,25 +3219,73 @@
   <w:num w:numId="9">
     <w:abstractNumId w:val="8"/>
     <w:lvlOverride w:ilvl="0">
-      <w:startOverride w:val="11"/>
+      <w:startOverride w:val="12"/>
     </w:lvlOverride>
     <w:lvlOverride w:ilvl="1">
-      <w:startOverride w:val="11"/>
+      <w:startOverride w:val="12"/>
     </w:lvlOverride>
     <w:lvlOverride w:ilvl="2">
-      <w:startOverride w:val="11"/>
+      <w:startOverride w:val="12"/>
     </w:lvlOverride>
     <w:lvlOverride w:ilvl="3">
-      <w:startOverride w:val="11"/>
+      <w:startOverride w:val="12"/>
     </w:lvlOverride>
     <w:lvlOverride w:ilvl="4">
-      <w:startOverride w:val="11"/>
+      <w:startOverride w:val="12"/>
     </w:lvlOverride>
     <w:lvlOverride w:ilvl="5">
-      <w:startOverride w:val="11"/>
+      <w:startOverride w:val="12"/>
     </w:lvlOverride>
     <w:lvlOverride w:ilvl="6">
-      <w:startOverride w:val="11"/>
+      <w:startOverride w:val="12"/>
+    </w:lvlOverride>
+  </w:num>
+  <w:num w:numId="10">
+    <w:abstractNumId w:val="9"/>
+    <w:lvlOverride w:ilvl="0">
+      <w:startOverride w:val="14"/>
+    </w:lvlOverride>
+    <w:lvlOverride w:ilvl="1">
+      <w:startOverride w:val="14"/>
+    </w:lvlOverride>
+    <w:lvlOverride w:ilvl="2">
+      <w:startOverride w:val="14"/>
+    </w:lvlOverride>
+    <w:lvlOverride w:ilvl="3">
+      <w:startOverride w:val="14"/>
+    </w:lvlOverride>
+    <w:lvlOverride w:ilvl="4">
+      <w:startOverride w:val="14"/>
+    </w:lvlOverride>
+    <w:lvlOverride w:ilvl="5">
+      <w:startOverride w:val="14"/>
+    </w:lvlOverride>
+    <w:lvlOverride w:ilvl="6">
+      <w:startOverride w:val="14"/>
+    </w:lvlOverride>
+  </w:num>
+  <w:num w:numId="11">
+    <w:abstractNumId w:val="10"/>
+    <w:lvlOverride w:ilvl="0">
+      <w:startOverride w:val="15"/>
+    </w:lvlOverride>
+    <w:lvlOverride w:ilvl="1">
+      <w:startOverride w:val="15"/>
+    </w:lvlOverride>
+    <w:lvlOverride w:ilvl="2">
+      <w:startOverride w:val="15"/>
+    </w:lvlOverride>
+    <w:lvlOverride w:ilvl="3">
+      <w:startOverride w:val="15"/>
+    </w:lvlOverride>
+    <w:lvlOverride w:ilvl="4">
+      <w:startOverride w:val="15"/>
+    </w:lvlOverride>
+    <w:lvlOverride w:ilvl="5">
+      <w:startOverride w:val="15"/>
+    </w:lvlOverride>
+    <w:lvlOverride w:ilvl="6">
+      <w:startOverride w:val="15"/>
     </w:lvlOverride>
   </w:num>
 </w:numbering>

</xml_diff>

<commit_message>
Picture done for recursion
</commit_message>
<xml_diff>
--- a/LabSheets/Week_03.docx
+++ b/LabSheets/Week_03.docx
@@ -340,7 +340,7 @@
         </w:numPr>
       </w:pPr>
       <w:r>
-        <w:t xml:space="preserve">We have seen how to combine two list</w:t>
+        <w:t xml:space="preserve">We have seen how to combine two lists using</w:t>
       </w:r>
       <w:r>
         <w:t xml:space="preserve"> </w:t>
@@ -425,6 +425,12 @@
       </w:r>
     </w:p>
     <w:p>
+      <w:pPr>
+        <w:numPr>
+          <w:numId w:val="1"/>
+          <w:ilvl w:val="0"/>
+        </w:numPr>
+      </w:pPr>
       <w:r>
         <w:t xml:space="preserve">This makes use of the range function that we see in the previous lab sheet.</w:t>
       </w:r>
@@ -432,7 +438,7 @@
     <w:p>
       <w:pPr>
         <w:numPr>
-          <w:numId w:val="5"/>
+          <w:numId w:val="4"/>
           <w:ilvl w:val="0"/>
         </w:numPr>
       </w:pPr>
@@ -452,7 +458,7 @@
     <w:p>
       <w:pPr>
         <w:numPr>
-          <w:numId w:val="5"/>
+          <w:numId w:val="4"/>
           <w:ilvl w:val="0"/>
         </w:numPr>
       </w:pPr>
@@ -534,7 +540,7 @@
     <w:p>
       <w:pPr>
         <w:numPr>
-          <w:numId w:val="5"/>
+          <w:numId w:val="4"/>
           <w:ilvl w:val="0"/>
         </w:numPr>
       </w:pPr>
@@ -804,39 +810,70 @@
     <w:p>
       <w:pPr>
         <w:numPr>
+          <w:numId w:val="4"/>
+          <w:ilvl w:val="0"/>
+        </w:numPr>
+      </w:pPr>
+      <w:r>
+        <w:t xml:space="preserve">There are various other things that we can do to a list. Including getting the highest, lowest values as well as the length of the list:</w:t>
+      </w:r>
+    </w:p>
+    <w:p>
+      <w:pPr>
+        <w:pStyle w:val="SourceCode"/>
+        <w:numPr>
+          <w:numId w:val="1"/>
+          <w:ilvl w:val="0"/>
+        </w:numPr>
+      </w:pPr>
+      <w:r>
+        <w:rPr>
+          <w:rStyle w:val="VerbatimChar"/>
+        </w:rPr>
+        <w:t xml:space="preserve">alist = [1,74,2,100,-123]</w:t>
+      </w:r>
+      <w:r>
+        <w:cr/>
+      </w:r>
+      <w:r>
+        <w:rPr>
+          <w:rStyle w:val="VerbatimChar"/>
+        </w:rPr>
+        <w:t xml:space="preserve">print max(alist)</w:t>
+      </w:r>
+      <w:r>
+        <w:cr/>
+      </w:r>
+      <w:r>
+        <w:rPr>
+          <w:rStyle w:val="VerbatimChar"/>
+        </w:rPr>
+        <w:t xml:space="preserve">print min(alist)</w:t>
+      </w:r>
+      <w:r>
+        <w:cr/>
+      </w:r>
+      <w:r>
+        <w:rPr>
+          <w:rStyle w:val="VerbatimChar"/>
+        </w:rPr>
+        <w:t xml:space="preserve">print len(alist)</w:t>
+      </w:r>
+    </w:p>
+    <w:bookmarkStart w:id="23" w:name="dictionaries-in-python"/>
+    <w:p>
+      <w:pPr>
+        <w:pStyle w:val="Heading2"/>
+      </w:pPr>
+      <w:r>
+        <w:t xml:space="preserve">Dictionaries in Python</w:t>
+      </w:r>
+    </w:p>
+    <w:bookmarkEnd w:id="23"/>
+    <w:p>
+      <w:pPr>
+        <w:numPr>
           <w:numId w:val="5"/>
-          <w:ilvl w:val="0"/>
-        </w:numPr>
-      </w:pPr>
-      <w:r>
-        <w:t xml:space="preserve">There are various other things that we can do to a list. Including getting the highest, lowest values as well as the length of the list:</w:t>
-      </w:r>
-    </w:p>
-    <w:p>
-      <w:pPr>
-        <w:numPr>
-          <w:numId w:val="1"/>
-          <w:ilvl w:val="0"/>
-        </w:numPr>
-      </w:pPr>
-      <w:r>
-        <w:t xml:space="preserve">alist = [1,74,2,100,-123] print max(alist) print min(alist) print len(alist)</w:t>
-      </w:r>
-    </w:p>
-    <w:bookmarkStart w:id="23" w:name="dictionaries-in-python"/>
-    <w:p>
-      <w:pPr>
-        <w:pStyle w:val="Heading2"/>
-      </w:pPr>
-      <w:r>
-        <w:t xml:space="preserve">Dictionaries in Python</w:t>
-      </w:r>
-    </w:p>
-    <w:bookmarkEnd w:id="23"/>
-    <w:p>
-      <w:pPr>
-        <w:numPr>
-          <w:numId w:val="6"/>
           <w:ilvl w:val="0"/>
         </w:numPr>
       </w:pPr>
@@ -1218,6 +1255,12 @@
       </w:r>
     </w:p>
     <w:p>
+      <w:pPr>
+        <w:numPr>
+          <w:numId w:val="1"/>
+          <w:ilvl w:val="0"/>
+        </w:numPr>
+      </w:pPr>
       <w:r>
         <w:rPr>
           <w:b/>
@@ -1228,7 +1271,7 @@
     <w:p>
       <w:pPr>
         <w:numPr>
-          <w:numId w:val="7"/>
+          <w:numId w:val="5"/>
           <w:ilvl w:val="0"/>
         </w:numPr>
       </w:pPr>
@@ -1302,7 +1345,7 @@
     <w:p>
       <w:pPr>
         <w:numPr>
-          <w:numId w:val="7"/>
+          <w:numId w:val="5"/>
           <w:ilvl w:val="0"/>
         </w:numPr>
       </w:pPr>
@@ -1347,7 +1390,7 @@
     <w:p>
       <w:pPr>
         <w:numPr>
-          <w:numId w:val="8"/>
+          <w:numId w:val="6"/>
           <w:ilvl w:val="0"/>
         </w:numPr>
       </w:pPr>
@@ -1473,7 +1516,7 @@
     <w:p>
       <w:pPr>
         <w:numPr>
-          <w:numId w:val="8"/>
+          <w:numId w:val="6"/>
           <w:ilvl w:val="0"/>
         </w:numPr>
       </w:pPr>
@@ -1515,6 +1558,12 @@
       </w:r>
     </w:p>
     <w:p>
+      <w:pPr>
+        <w:numPr>
+          <w:numId w:val="1"/>
+          <w:ilvl w:val="0"/>
+        </w:numPr>
+      </w:pPr>
       <w:r>
         <w:t xml:space="preserve">This string is not particularly helpful. To transform the string to a list we can use the</w:t>
       </w:r>
@@ -1537,24 +1586,34 @@
     <w:p>
       <w:pPr>
         <w:pStyle w:val="SourceCode"/>
-      </w:pPr>
-      <w:r>
-        <w:rPr>
-          <w:rStyle w:val="VerbatimChar"/>
-        </w:rPr>
-        <w:t xml:space="preserve">    data = string.split('\n')</w:t>
-      </w:r>
-      <w:r>
-        <w:cr/>
-      </w:r>
-      <w:r>
-        <w:rPr>
-          <w:rStyle w:val="VerbatimChar"/>
-        </w:rPr>
-        <w:t xml:space="preserve">    print data</w:t>
-      </w:r>
-    </w:p>
-    <w:p>
+        <w:numPr>
+          <w:numId w:val="1"/>
+          <w:ilvl w:val="0"/>
+        </w:numPr>
+      </w:pPr>
+      <w:r>
+        <w:rPr>
+          <w:rStyle w:val="VerbatimChar"/>
+        </w:rPr>
+        <w:t xml:space="preserve">data = string.split('\n')</w:t>
+      </w:r>
+      <w:r>
+        <w:cr/>
+      </w:r>
+      <w:r>
+        <w:rPr>
+          <w:rStyle w:val="VerbatimChar"/>
+        </w:rPr>
+        <w:t xml:space="preserve">print data</w:t>
+      </w:r>
+    </w:p>
+    <w:p>
+      <w:pPr>
+        <w:numPr>
+          <w:numId w:val="1"/>
+          <w:ilvl w:val="0"/>
+        </w:numPr>
+      </w:pPr>
       <w:r>
         <w:t xml:space="preserve">All the variables in this list are still character variables. To convert them to numeric variables we can use a list comprehension:</w:t>
       </w:r>
@@ -1562,18 +1621,22 @@
     <w:p>
       <w:pPr>
         <w:pStyle w:val="SourceCode"/>
-      </w:pPr>
-      <w:r>
-        <w:rPr>
-          <w:rStyle w:val="VerbatimChar"/>
-        </w:rPr>
-        <w:t xml:space="preserve">    data = [int(e) for e in data[:-1]]</w:t>
-      </w:r>
-    </w:p>
-    <w:p>
-      <w:pPr>
-        <w:numPr>
-          <w:numId w:val="9"/>
+        <w:numPr>
+          <w:numId w:val="1"/>
+          <w:ilvl w:val="0"/>
+        </w:numPr>
+      </w:pPr>
+      <w:r>
+        <w:rPr>
+          <w:rStyle w:val="VerbatimChar"/>
+        </w:rPr>
+        <w:t xml:space="preserve">data = [int(e) for e in data[:-1]]</w:t>
+      </w:r>
+    </w:p>
+    <w:p>
+      <w:pPr>
+        <w:numPr>
+          <w:numId w:val="6"/>
           <w:ilvl w:val="0"/>
         </w:numPr>
       </w:pPr>
@@ -1645,7 +1708,7 @@
     <w:p>
       <w:pPr>
         <w:numPr>
-          <w:numId w:val="9"/>
+          <w:numId w:val="6"/>
           <w:ilvl w:val="0"/>
         </w:numPr>
       </w:pPr>
@@ -1666,7 +1729,7 @@
     <w:p>
       <w:pPr>
         <w:numPr>
-          <w:numId w:val="10"/>
+          <w:numId w:val="7"/>
           <w:ilvl w:val="0"/>
         </w:numPr>
       </w:pPr>
@@ -1684,6 +1747,12 @@
       </w:r>
     </w:p>
     <w:p>
+      <w:pPr>
+        <w:numPr>
+          <w:numId w:val="1"/>
+          <w:ilvl w:val="0"/>
+        </w:numPr>
+      </w:pPr>
       <w:r>
         <w:cr/>
       </w:r>
@@ -1819,352 +1888,571 @@
     </w:p>
     <w:p>
       <w:pPr>
+        <w:numPr>
+          <w:numId w:val="1"/>
+          <w:ilvl w:val="0"/>
+        </w:numPr>
+      </w:pPr>
+      <w:r>
+        <w:t xml:space="preserve">To calculate</w:t>
+      </w:r>
+      <w:r>
+        <w:t xml:space="preserve"> </w:t>
+      </w:r>
+      <m:oMath>
+        <m:sSub>
+          <m:e>
+            <m:r>
+              <m:rPr/>
+              <m:t>X</m:t>
+            </m:r>
+          </m:e>
+          <m:sub>
+            <m:r>
+              <m:rPr/>
+              <m:t>3</m:t>
+            </m:r>
+          </m:sub>
+        </m:sSub>
+      </m:oMath>
+      <w:r>
+        <w:t xml:space="preserve">, we apply the formula and get:</w:t>
+      </w:r>
+    </w:p>
+    <w:p>
+      <w:pPr>
+        <w:numPr>
+          <w:numId w:val="1"/>
+          <w:ilvl w:val="0"/>
+        </w:numPr>
+      </w:pPr>
+      <w:r>
+        <w:cr/>
+      </w:r>
+      <m:oMathPara>
+        <m:oMathParaPr>
+          <m:jc m:val="center"/>
+        </m:oMathParaPr>
+        <m:oMath>
+          <m:sSub>
+            <m:e>
+              <m:r>
+                <m:rPr/>
+                <m:t>X</m:t>
+              </m:r>
+            </m:e>
+            <m:sub>
+              <m:r>
+                <m:rPr/>
+                <m:t>3</m:t>
+              </m:r>
+            </m:sub>
+          </m:sSub>
+          <m:r>
+            <m:rPr/>
+            <m:t>=</m:t>
+          </m:r>
+          <m:r>
+            <m:rPr/>
+            <m:t>2</m:t>
+          </m:r>
+          <m:sSub>
+            <m:e>
+              <m:r>
+                <m:rPr/>
+                <m:t>X</m:t>
+              </m:r>
+            </m:e>
+            <m:sub>
+              <m:r>
+                <m:rPr/>
+                <m:t>2</m:t>
+              </m:r>
+            </m:sub>
+          </m:sSub>
+        </m:oMath>
+      </m:oMathPara>
+      <w:r>
+        <w:cr/>
+      </w:r>
+    </w:p>
+    <w:p>
+      <w:pPr>
+        <w:numPr>
+          <w:numId w:val="1"/>
+          <w:ilvl w:val="0"/>
+        </w:numPr>
+      </w:pPr>
+      <w:r>
+        <w:t xml:space="preserve">at this point we must calculate</w:t>
+      </w:r>
+      <w:r>
+        <w:t xml:space="preserve"> </w:t>
+      </w:r>
+      <m:oMath>
+        <m:sSub>
+          <m:e>
+            <m:r>
+              <m:rPr/>
+              <m:t>X</m:t>
+            </m:r>
+          </m:e>
+          <m:sub>
+            <m:r>
+              <m:rPr/>
+              <m:t>2</m:t>
+            </m:r>
+          </m:sub>
+        </m:sSub>
+      </m:oMath>
+      <w:r>
+        <w:t xml:space="preserve">:</w:t>
+      </w:r>
+    </w:p>
+    <w:p>
+      <w:pPr>
+        <w:numPr>
+          <w:numId w:val="1"/>
+          <w:ilvl w:val="0"/>
+        </w:numPr>
+      </w:pPr>
+      <w:r>
+        <w:cr/>
+      </w:r>
+      <m:oMathPara>
+        <m:oMathParaPr>
+          <m:jc m:val="center"/>
+        </m:oMathParaPr>
+        <m:oMath>
+          <m:sSub>
+            <m:e>
+              <m:r>
+                <m:rPr/>
+                <m:t>X</m:t>
+              </m:r>
+            </m:e>
+            <m:sub>
+              <m:r>
+                <m:rPr/>
+                <m:t>2</m:t>
+              </m:r>
+            </m:sub>
+          </m:sSub>
+          <m:r>
+            <m:rPr/>
+            <m:t>=</m:t>
+          </m:r>
+          <m:r>
+            <m:rPr/>
+            <m:t>2</m:t>
+          </m:r>
+          <m:sSub>
+            <m:e>
+              <m:r>
+                <m:rPr/>
+                <m:t>X</m:t>
+              </m:r>
+            </m:e>
+            <m:sub>
+              <m:r>
+                <m:rPr/>
+                <m:t>1</m:t>
+              </m:r>
+            </m:sub>
+          </m:sSub>
+        </m:oMath>
+      </m:oMathPara>
+      <w:r>
+        <w:cr/>
+      </w:r>
+    </w:p>
+    <w:p>
+      <w:pPr>
+        <w:numPr>
+          <w:numId w:val="1"/>
+          <w:ilvl w:val="0"/>
+        </w:numPr>
+      </w:pPr>
+      <w:r>
+        <w:t xml:space="preserve">and we now apply the formula to calculate</w:t>
+      </w:r>
+      <w:r>
+        <w:t xml:space="preserve"> </w:t>
+      </w:r>
+      <m:oMath>
+        <m:sSub>
+          <m:e>
+            <m:r>
+              <m:rPr/>
+              <m:t>X</m:t>
+            </m:r>
+          </m:e>
+          <m:sub>
+            <m:r>
+              <m:rPr/>
+              <m:t>1</m:t>
+            </m:r>
+          </m:sub>
+        </m:sSub>
+      </m:oMath>
+      <w:r>
+        <w:t xml:space="preserve">:</w:t>
+      </w:r>
+    </w:p>
+    <w:p>
+      <w:pPr>
+        <w:numPr>
+          <w:numId w:val="1"/>
+          <w:ilvl w:val="0"/>
+        </w:numPr>
+      </w:pPr>
+      <w:r>
+        <w:cr/>
+      </w:r>
+      <m:oMathPara>
+        <m:oMathParaPr>
+          <m:jc m:val="center"/>
+        </m:oMathParaPr>
+        <m:oMath>
+          <m:sSub>
+            <m:e>
+              <m:r>
+                <m:rPr/>
+                <m:t>X</m:t>
+              </m:r>
+            </m:e>
+            <m:sub>
+              <m:r>
+                <m:rPr/>
+                <m:t>1</m:t>
+              </m:r>
+            </m:sub>
+          </m:sSub>
+          <m:r>
+            <m:rPr/>
+            <m:t>=</m:t>
+          </m:r>
+          <m:r>
+            <m:rPr/>
+            <m:t>1</m:t>
+          </m:r>
+        </m:oMath>
+      </m:oMathPara>
+      <w:r>
+        <w:cr/>
+      </w:r>
+    </w:p>
+    <w:p>
+      <w:pPr>
+        <w:numPr>
+          <w:numId w:val="1"/>
+          <w:ilvl w:val="0"/>
+        </w:numPr>
+      </w:pPr>
+      <w:r>
+        <w:t xml:space="preserve">so by substituting all this in to our previous equation we get</w:t>
+      </w:r>
+    </w:p>
+    <w:p>
+      <w:pPr>
+        <w:numPr>
+          <w:numId w:val="1"/>
+          <w:ilvl w:val="0"/>
+        </w:numPr>
+      </w:pPr>
+      <w:r>
+        <w:cr/>
+      </w:r>
+      <m:oMathPara>
+        <m:oMathParaPr>
+          <m:jc m:val="center"/>
+        </m:oMathParaPr>
+        <m:oMath>
+          <m:sSub>
+            <m:e>
+              <m:r>
+                <m:rPr/>
+                <m:t>X</m:t>
+              </m:r>
+            </m:e>
+            <m:sub>
+              <m:r>
+                <m:rPr/>
+                <m:t>3</m:t>
+              </m:r>
+            </m:sub>
+          </m:sSub>
+          <m:r>
+            <m:rPr/>
+            <m:t>=</m:t>
+          </m:r>
+          <m:r>
+            <m:rPr/>
+            <m:t>4</m:t>
+          </m:r>
+        </m:oMath>
+      </m:oMathPara>
+      <w:r>
+        <w:cr/>
+      </w:r>
+    </w:p>
+    <w:p>
+      <w:pPr>
+        <w:numPr>
+          <w:numId w:val="1"/>
+          <w:ilvl w:val="0"/>
+        </w:numPr>
+      </w:pPr>
+      <w:r>
+        <w:t xml:space="preserve">Here is an iterative approach to programming this:</w:t>
+      </w:r>
+    </w:p>
+    <w:p>
+      <w:pPr>
         <w:pStyle w:val="SourceCode"/>
-      </w:pPr>
-      <w:r>
-        <w:rPr>
-          <w:rStyle w:val="VerbatimChar"/>
-        </w:rPr>
-        <w:t xml:space="preserve">To calculate $X_3$, we apply the formula and get:</w:t>
-      </w:r>
-      <w:r>
-        <w:cr/>
-      </w:r>
-      <w:r>
-        <w:rPr>
-          <w:rStyle w:val="VerbatimChar"/>
-        </w:rPr>
-        <w:t xml:space="preserve"/>
-      </w:r>
-      <w:r>
-        <w:cr/>
-      </w:r>
-      <w:r>
-        <w:rPr>
-          <w:rStyle w:val="VerbatimChar"/>
-        </w:rPr>
-        <w:t xml:space="preserve">$$X_3=2X_2$$</w:t>
-      </w:r>
-      <w:r>
-        <w:cr/>
-      </w:r>
-      <w:r>
-        <w:rPr>
-          <w:rStyle w:val="VerbatimChar"/>
-        </w:rPr>
-        <w:t xml:space="preserve"/>
-      </w:r>
-      <w:r>
-        <w:cr/>
-      </w:r>
-      <w:r>
-        <w:rPr>
-          <w:rStyle w:val="VerbatimChar"/>
-        </w:rPr>
-        <w:t xml:space="preserve">at this point we must calculate $X_2$:</w:t>
-      </w:r>
-      <w:r>
-        <w:cr/>
-      </w:r>
-      <w:r>
-        <w:rPr>
-          <w:rStyle w:val="VerbatimChar"/>
-        </w:rPr>
-        <w:t xml:space="preserve"/>
-      </w:r>
-      <w:r>
-        <w:cr/>
-      </w:r>
-      <w:r>
-        <w:rPr>
-          <w:rStyle w:val="VerbatimChar"/>
-        </w:rPr>
-        <w:t xml:space="preserve">$$X_2=2X_1$$</w:t>
-      </w:r>
-      <w:r>
-        <w:cr/>
-      </w:r>
-      <w:r>
-        <w:rPr>
-          <w:rStyle w:val="VerbatimChar"/>
-        </w:rPr>
-        <w:t xml:space="preserve"/>
-      </w:r>
-      <w:r>
-        <w:cr/>
-      </w:r>
-      <w:r>
-        <w:rPr>
-          <w:rStyle w:val="VerbatimChar"/>
-        </w:rPr>
-        <w:t xml:space="preserve">and we now apply the formula to calculate $X_1$:</w:t>
-      </w:r>
-      <w:r>
-        <w:cr/>
-      </w:r>
-      <w:r>
-        <w:rPr>
-          <w:rStyle w:val="VerbatimChar"/>
-        </w:rPr>
-        <w:t xml:space="preserve"/>
-      </w:r>
-      <w:r>
-        <w:cr/>
-      </w:r>
-      <w:r>
-        <w:rPr>
-          <w:rStyle w:val="VerbatimChar"/>
-        </w:rPr>
-        <w:t xml:space="preserve">$$X_1=1$$</w:t>
-      </w:r>
-      <w:r>
-        <w:cr/>
-      </w:r>
-      <w:r>
-        <w:rPr>
-          <w:rStyle w:val="VerbatimChar"/>
-        </w:rPr>
-        <w:t xml:space="preserve"/>
-      </w:r>
-      <w:r>
-        <w:cr/>
-      </w:r>
-      <w:r>
-        <w:rPr>
-          <w:rStyle w:val="VerbatimChar"/>
-        </w:rPr>
-        <w:t xml:space="preserve">so by substituting all this in to our previous equation we get</w:t>
-      </w:r>
-      <w:r>
-        <w:cr/>
-      </w:r>
-      <w:r>
-        <w:rPr>
-          <w:rStyle w:val="VerbatimChar"/>
-        </w:rPr>
-        <w:t xml:space="preserve"/>
-      </w:r>
-      <w:r>
-        <w:cr/>
-      </w:r>
-      <w:r>
-        <w:rPr>
-          <w:rStyle w:val="VerbatimChar"/>
-        </w:rPr>
-        <w:t xml:space="preserve">$$X_3=4$$</w:t>
-      </w:r>
-      <w:r>
-        <w:cr/>
-      </w:r>
-      <w:r>
-        <w:rPr>
-          <w:rStyle w:val="VerbatimChar"/>
-        </w:rPr>
-        <w:t xml:space="preserve"/>
-      </w:r>
-      <w:r>
-        <w:cr/>
-      </w:r>
-      <w:r>
-        <w:rPr>
-          <w:rStyle w:val="VerbatimChar"/>
-        </w:rPr>
-        <w:t xml:space="preserve">Here is an iterative approach to programming this:</w:t>
-      </w:r>
-      <w:r>
-        <w:cr/>
-      </w:r>
-      <w:r>
-        <w:rPr>
-          <w:rStyle w:val="VerbatimChar"/>
-        </w:rPr>
-        <w:t xml:space="preserve"/>
-      </w:r>
-      <w:r>
-        <w:cr/>
-      </w:r>
-      <w:r>
-        <w:rPr>
-          <w:rStyle w:val="VerbatimChar"/>
-        </w:rPr>
-        <w:t xml:space="preserve">    def iterX(n):</w:t>
-      </w:r>
-      <w:r>
-        <w:cr/>
-      </w:r>
-      <w:r>
-        <w:rPr>
-          <w:rStyle w:val="VerbatimChar"/>
-        </w:rPr>
-        <w:t xml:space="preserve">        if n == 1:</w:t>
-      </w:r>
-      <w:r>
-        <w:cr/>
-      </w:r>
-      <w:r>
-        <w:rPr>
-          <w:rStyle w:val="VerbatimChar"/>
-        </w:rPr>
-        <w:t xml:space="preserve">            return 1</w:t>
-      </w:r>
-      <w:r>
-        <w:cr/>
-      </w:r>
-      <w:r>
-        <w:rPr>
-          <w:rStyle w:val="VerbatimChar"/>
-        </w:rPr>
-        <w:t xml:space="preserve">        r = 1</w:t>
-      </w:r>
-      <w:r>
-        <w:cr/>
-      </w:r>
-      <w:r>
-        <w:rPr>
-          <w:rStyle w:val="VerbatimChar"/>
-        </w:rPr>
-        <w:t xml:space="preserve">        for i in range(n - 1):</w:t>
-      </w:r>
-      <w:r>
-        <w:cr/>
-      </w:r>
-      <w:r>
-        <w:rPr>
-          <w:rStyle w:val="VerbatimChar"/>
-        </w:rPr>
-        <w:t xml:space="preserve">            r *= 2</w:t>
-      </w:r>
-      <w:r>
-        <w:cr/>
-      </w:r>
-      <w:r>
-        <w:rPr>
-          <w:rStyle w:val="VerbatimChar"/>
-        </w:rPr>
-        <w:t xml:space="preserve">        return r</w:t>
-      </w:r>
-      <w:r>
-        <w:cr/>
-      </w:r>
-      <w:r>
-        <w:rPr>
-          <w:rStyle w:val="VerbatimChar"/>
-        </w:rPr>
-        <w:t xml:space="preserve"/>
-      </w:r>
-      <w:r>
-        <w:cr/>
-      </w:r>
-      <w:r>
-        <w:rPr>
-          <w:rStyle w:val="VerbatimChar"/>
-        </w:rPr>
+        <w:numPr>
+          <w:numId w:val="1"/>
+          <w:ilvl w:val="0"/>
+        </w:numPr>
+      </w:pPr>
+      <w:r>
+        <w:rPr>
+          <w:rStyle w:val="VerbatimChar"/>
+        </w:rPr>
+        <w:t xml:space="preserve">def iterX(n):</w:t>
+      </w:r>
+      <w:r>
+        <w:cr/>
+      </w:r>
+      <w:r>
+        <w:rPr>
+          <w:rStyle w:val="VerbatimChar"/>
+        </w:rPr>
+        <w:t xml:space="preserve">    if n == 1:</w:t>
+      </w:r>
+      <w:r>
+        <w:cr/>
+      </w:r>
+      <w:r>
+        <w:rPr>
+          <w:rStyle w:val="VerbatimChar"/>
+        </w:rPr>
+        <w:t xml:space="preserve">        return 1</w:t>
+      </w:r>
+      <w:r>
+        <w:cr/>
+      </w:r>
+      <w:r>
+        <w:rPr>
+          <w:rStyle w:val="VerbatimChar"/>
+        </w:rPr>
+        <w:t xml:space="preserve">    r = 1</w:t>
+      </w:r>
+      <w:r>
+        <w:cr/>
+      </w:r>
+      <w:r>
+        <w:rPr>
+          <w:rStyle w:val="VerbatimChar"/>
+        </w:rPr>
+        <w:t xml:space="preserve">    for i in range(n - 1):</w:t>
+      </w:r>
+      <w:r>
+        <w:cr/>
+      </w:r>
+      <w:r>
+        <w:rPr>
+          <w:rStyle w:val="VerbatimChar"/>
+        </w:rPr>
+        <w:t xml:space="preserve">        r *= 2</w:t>
+      </w:r>
+      <w:r>
+        <w:cr/>
+      </w:r>
+      <w:r>
+        <w:rPr>
+          <w:rStyle w:val="VerbatimChar"/>
+        </w:rPr>
+        <w:t xml:space="preserve">    return r</w:t>
+      </w:r>
+    </w:p>
+    <w:p>
+      <w:pPr>
+        <w:numPr>
+          <w:numId w:val="1"/>
+          <w:ilvl w:val="0"/>
+        </w:numPr>
+      </w:pPr>
+      <w:r>
         <w:t xml:space="preserve">Experiment and understand this function to verify that it is giving the correct results.</w:t>
       </w:r>
-      <w:r>
-        <w:cr/>
-      </w:r>
-      <w:r>
-        <w:rPr>
-          <w:rStyle w:val="VerbatimChar"/>
-        </w:rPr>
-        <w:t xml:space="preserve"/>
-      </w:r>
-      <w:r>
-        <w:cr/>
-      </w:r>
-      <w:r>
-        <w:rPr>
-          <w:rStyle w:val="VerbatimChar"/>
-        </w:rPr>
-        <w:t xml:space="preserve">The following code is a **recursive** approach to programming this:</w:t>
-      </w:r>
-      <w:r>
-        <w:cr/>
-      </w:r>
-      <w:r>
-        <w:rPr>
-          <w:rStyle w:val="VerbatimChar"/>
-        </w:rPr>
-        <w:t xml:space="preserve"/>
-      </w:r>
-      <w:r>
-        <w:cr/>
-      </w:r>
-      <w:r>
-        <w:rPr>
-          <w:rStyle w:val="VerbatimChar"/>
-        </w:rPr>
-        <w:t xml:space="preserve">    def recX(n):</w:t>
-      </w:r>
-      <w:r>
-        <w:cr/>
-      </w:r>
-      <w:r>
-        <w:rPr>
-          <w:rStyle w:val="VerbatimChar"/>
-        </w:rPr>
-        <w:t xml:space="preserve">        if n == 1:</w:t>
-      </w:r>
-      <w:r>
-        <w:cr/>
-      </w:r>
-      <w:r>
-        <w:rPr>
-          <w:rStyle w:val="VerbatimChar"/>
-        </w:rPr>
-        <w:t xml:space="preserve">            return 1</w:t>
-      </w:r>
-      <w:r>
-        <w:cr/>
-      </w:r>
-      <w:r>
-        <w:rPr>
-          <w:rStyle w:val="VerbatimChar"/>
-        </w:rPr>
-        <w:t xml:space="preserve">        return 2 * recX(n - 1)</w:t>
-      </w:r>
-      <w:r>
-        <w:cr/>
-      </w:r>
-      <w:r>
-        <w:rPr>
-          <w:rStyle w:val="VerbatimChar"/>
-        </w:rPr>
-        <w:t xml:space="preserve"/>
-      </w:r>
-      <w:r>
-        <w:cr/>
-      </w:r>
-      <w:r>
-        <w:rPr>
-          <w:rStyle w:val="VerbatimChar"/>
-        </w:rPr>
+    </w:p>
+    <w:p>
+      <w:pPr>
+        <w:numPr>
+          <w:numId w:val="1"/>
+          <w:ilvl w:val="0"/>
+        </w:numPr>
+      </w:pPr>
+      <w:r>
+        <w:t xml:space="preserve">The following code is a</w:t>
+      </w:r>
+      <w:r>
+        <w:t xml:space="preserve"> </w:t>
+      </w:r>
+      <w:r>
+        <w:rPr>
+          <w:b/>
+        </w:rPr>
+        <w:t xml:space="preserve">recursive</w:t>
+      </w:r>
+      <w:r>
+        <w:t xml:space="preserve"> </w:t>
+      </w:r>
+      <w:r>
+        <w:t xml:space="preserve">approach to programming this:</w:t>
+      </w:r>
+    </w:p>
+    <w:p>
+      <w:pPr>
+        <w:pStyle w:val="SourceCode"/>
+        <w:numPr>
+          <w:numId w:val="1"/>
+          <w:ilvl w:val="0"/>
+        </w:numPr>
+      </w:pPr>
+      <w:r>
+        <w:rPr>
+          <w:rStyle w:val="VerbatimChar"/>
+        </w:rPr>
+        <w:t xml:space="preserve">def recX(n):</w:t>
+      </w:r>
+      <w:r>
+        <w:cr/>
+      </w:r>
+      <w:r>
+        <w:rPr>
+          <w:rStyle w:val="VerbatimChar"/>
+        </w:rPr>
+        <w:t xml:space="preserve">    if n == 1:</w:t>
+      </w:r>
+      <w:r>
+        <w:cr/>
+      </w:r>
+      <w:r>
+        <w:rPr>
+          <w:rStyle w:val="VerbatimChar"/>
+        </w:rPr>
+        <w:t xml:space="preserve">        return 1</w:t>
+      </w:r>
+      <w:r>
+        <w:cr/>
+      </w:r>
+      <w:r>
+        <w:rPr>
+          <w:rStyle w:val="VerbatimChar"/>
+        </w:rPr>
+        <w:t xml:space="preserve">    return 2 * recX(n - 1)</w:t>
+      </w:r>
+    </w:p>
+    <w:p>
+      <w:pPr>
+        <w:numPr>
+          <w:numId w:val="1"/>
+          <w:ilvl w:val="0"/>
+        </w:numPr>
+      </w:pPr>
+      <w:r>
         <w:t xml:space="preserve">Note that this approach is much more closely related to the actual definition of what we are trying to compute.</w:t>
       </w:r>
       <w:r>
-        <w:cr/>
-      </w:r>
-      <w:r>
-        <w:rPr>
-          <w:rStyle w:val="VerbatimChar"/>
-        </w:rPr>
-        <w:t xml:space="preserve"/>
-      </w:r>
-      <w:r>
-        <w:cr/>
-      </w:r>
-      <w:r>
-        <w:rPr>
-          <w:rStyle w:val="VerbatimChar"/>
-        </w:rPr>
-        <w:t xml:space="preserve">[PIC]</w:t>
-      </w:r>
-    </w:p>
-    <w:p>
-      <w:pPr>
-        <w:numPr>
-          <w:numId w:val="11"/>
+        <w:t xml:space="preserve"> </w:t>
+      </w:r>
+      <w:r>
+        <w:t xml:space="preserve"> </w:t>
+      </w:r>
+      <w:r>
+        <w:t xml:space="preserve">In general we will always either be considering a</w:t>
+      </w:r>
+      <w:r>
+        <w:t xml:space="preserve"> </w:t>
+      </w:r>
+      <w:r>
+        <w:rPr>
+          <w:i/>
+        </w:rPr>
+        <w:t xml:space="preserve">base</w:t>
+      </w:r>
+      <w:r>
+        <w:t xml:space="preserve"> </w:t>
+      </w:r>
+      <w:r>
+        <w:t xml:space="preserve">case or a case than can be reduced.</w:t>
+      </w:r>
+    </w:p>
+    <w:p>
+      <w:pPr>
+        <w:numPr>
+          <w:numId w:val="1"/>
+          <w:ilvl w:val="0"/>
+        </w:numPr>
+      </w:pPr>
+      <w:r>
+        <w:drawing>
+          <wp:inline>
+            <wp:extent cx="10756900" cy="9791700"/>
+            <wp:effectExtent b="0" l="0" r="0" t="0"/>
+            <wp:docPr descr="" id="1" name="Picture"/>
+            <a:graphic>
+              <a:graphicData uri="http://schemas.openxmlformats.org/drawingml/2006/picture">
+                <pic:pic>
+                  <pic:nvPicPr>
+                    <pic:cNvPr descr="./Images/W03-img01.png" id="0" name="Picture"/>
+                    <pic:cNvPicPr>
+                      <a:picLocks noChangeArrowheads="1" noChangeAspect="1"/>
+                    </pic:cNvPicPr>
+                  </pic:nvPicPr>
+                  <pic:blipFill>
+                    <a:blip r:embed="rId27"/>
+                    <a:stretch>
+                      <a:fillRect/>
+                    </a:stretch>
+                  </pic:blipFill>
+                  <pic:spPr bwMode="auto">
+                    <a:xfrm>
+                      <a:off x="0" y="0"/>
+                      <a:ext cx="10756900" cy="9791700"/>
+                    </a:xfrm>
+                    <a:prstGeom prst="rect">
+                      <a:avLst/>
+                    </a:prstGeom>
+                    <a:noFill/>
+                    <a:ln w="9525">
+                      <a:noFill/>
+                      <a:headEnd/>
+                      <a:tailEnd/>
+                    </a:ln>
+                  </pic:spPr>
+                </pic:pic>
+              </a:graphicData>
+            </a:graphic>
+          </wp:inline>
+        </w:drawing>
+      </w:r>
+    </w:p>
+    <w:p>
+      <w:pPr>
+        <w:pStyle w:val="ImageCaption"/>
+        <w:numPr>
+          <w:numId w:val="1"/>
+          <w:ilvl w:val="0"/>
+        </w:numPr>
+      </w:pPr>
+    </w:p>
+    <w:p>
+      <w:pPr>
+        <w:numPr>
+          <w:numId w:val="7"/>
           <w:ilvl w:val="0"/>
         </w:numPr>
       </w:pPr>
@@ -2178,7 +2466,7 @@
         <w:t xml:space="preserve"> </w:t>
       </w:r>
       <w:r>
-        <w:t xml:space="preserve">Program two functio that return</w:t>
+        <w:t xml:space="preserve">Program two functions that return</w:t>
       </w:r>
       <w:r>
         <w:t xml:space="preserve"> </w:t>
@@ -2203,7 +2491,7 @@
     <w:p>
       <w:pPr>
         <w:numPr>
-          <w:numId w:val="11"/>
+          <w:numId w:val="7"/>
           <w:ilvl w:val="0"/>
         </w:numPr>
       </w:pPr>
@@ -2222,7 +2510,7 @@
 <file path=word/numbering.xml><?xml version="1.0" encoding="utf-8"?>
 <w:numbering xmlns:w="http://schemas.openxmlformats.org/wordprocessingml/2006/main">
   <w:abstractNum w:abstractNumId="0">
-    <w:nsid w:val="e1a71c15"/>
+    <w:nsid w:val="12abb3d8"/>
     <w:multiLevelType w:val="multilevel"/>
     <w:lvl w:ilvl="0">
       <w:numFmt w:val="bullet"/>
@@ -2303,7 +2591,7 @@
     </w:lvl>
   </w:abstractNum>
   <w:abstractNum w:abstractNumId="2">
-    <w:nsid w:val="6b038dbd"/>
+    <w:nsid w:val="d7394122"/>
     <w:multiLevelType w:val="multilevel"/>
     <w:lvl w:ilvl="0">
       <w:numFmt w:val="bullet"/>
@@ -2384,7 +2672,7 @@
     </w:lvl>
   </w:abstractNum>
   <w:abstractNum w:abstractNumId="3">
-    <w:nsid w:val="a5d4af87"/>
+    <w:nsid w:val="549c3255"/>
     <w:multiLevelType w:val="multilevel"/>
     <w:lvl w:ilvl="0">
       <w:start w:val="1"/>
@@ -2472,95 +2760,7 @@
     </w:lvl>
   </w:abstractNum>
   <w:abstractNum w:abstractNumId="4">
-    <w:nsid w:val="2b0eee5e"/>
-    <w:multiLevelType w:val="multilevel"/>
-    <w:lvl w:ilvl="0">
-      <w:start w:val="3"/>
-      <w:numFmt w:val="decimal"/>
-      <w:lvlText w:val="%1."/>
-      <w:lvlJc w:val="left"/>
-      <w:pPr>
-        <w:tabs>
-          <w:tab w:val="num" w:pos="0"/>
-        </w:tabs>
-        <w:ind w:left="480" w:hanging="480"/>
-      </w:pPr>
-    </w:lvl>
-    <w:lvl w:ilvl="1">
-      <w:start w:val="3"/>
-      <w:numFmt w:val="decimal"/>
-      <w:lvlText w:val="%2."/>
-      <w:lvlJc w:val="left"/>
-      <w:pPr>
-        <w:tabs>
-          <w:tab w:val="num" w:pos="720"/>
-        </w:tabs>
-        <w:ind w:left="1200" w:hanging="480"/>
-      </w:pPr>
-    </w:lvl>
-    <w:lvl w:ilvl="2">
-      <w:start w:val="3"/>
-      <w:numFmt w:val="decimal"/>
-      <w:lvlText w:val="%3."/>
-      <w:lvlJc w:val="left"/>
-      <w:pPr>
-        <w:tabs>
-          <w:tab w:val="num" w:pos="1440"/>
-        </w:tabs>
-        <w:ind w:left="1920" w:hanging="480"/>
-      </w:pPr>
-    </w:lvl>
-    <w:lvl w:ilvl="3">
-      <w:start w:val="3"/>
-      <w:numFmt w:val="decimal"/>
-      <w:lvlText w:val="%4."/>
-      <w:lvlJc w:val="left"/>
-      <w:pPr>
-        <w:tabs>
-          <w:tab w:val="num" w:pos="2160"/>
-        </w:tabs>
-        <w:ind w:left="2640" w:hanging="480"/>
-      </w:pPr>
-    </w:lvl>
-    <w:lvl w:ilvl="4">
-      <w:start w:val="3"/>
-      <w:numFmt w:val="decimal"/>
-      <w:lvlText w:val="%5."/>
-      <w:lvlJc w:val="left"/>
-      <w:pPr>
-        <w:tabs>
-          <w:tab w:val="num" w:pos="2880"/>
-        </w:tabs>
-        <w:ind w:left="3360" w:hanging="480"/>
-      </w:pPr>
-    </w:lvl>
-    <w:lvl w:ilvl="5">
-      <w:start w:val="3"/>
-      <w:numFmt w:val="decimal"/>
-      <w:lvlText w:val="%6."/>
-      <w:lvlJc w:val="left"/>
-      <w:pPr>
-        <w:tabs>
-          <w:tab w:val="num" w:pos="3600"/>
-        </w:tabs>
-        <w:ind w:left="4080" w:hanging="480"/>
-      </w:pPr>
-    </w:lvl>
-    <w:lvl w:ilvl="6">
-      <w:start w:val="3"/>
-      <w:numFmt w:val="decimal"/>
-      <w:lvlText w:val="%7."/>
-      <w:lvlJc w:val="left"/>
-      <w:pPr>
-        <w:tabs>
-          <w:tab w:val="num" w:pos="4320"/>
-        </w:tabs>
-        <w:ind w:left="4800" w:hanging="480"/>
-      </w:pPr>
-    </w:lvl>
-  </w:abstractNum>
-  <w:abstractNum w:abstractNumId="5">
-    <w:nsid w:val="661a50bc"/>
+    <w:nsid w:val="94d648d6"/>
     <w:multiLevelType w:val="multilevel"/>
     <w:lvl w:ilvl="0">
       <w:start w:val="7"/>
@@ -2647,96 +2847,8 @@
       </w:pPr>
     </w:lvl>
   </w:abstractNum>
-  <w:abstractNum w:abstractNumId="6">
-    <w:nsid w:val="dcd1a4d5"/>
-    <w:multiLevelType w:val="multilevel"/>
-    <w:lvl w:ilvl="0">
-      <w:start w:val="8"/>
-      <w:numFmt w:val="decimal"/>
-      <w:lvlText w:val="%1."/>
-      <w:lvlJc w:val="left"/>
-      <w:pPr>
-        <w:tabs>
-          <w:tab w:val="num" w:pos="0"/>
-        </w:tabs>
-        <w:ind w:left="480" w:hanging="480"/>
-      </w:pPr>
-    </w:lvl>
-    <w:lvl w:ilvl="1">
-      <w:start w:val="8"/>
-      <w:numFmt w:val="decimal"/>
-      <w:lvlText w:val="%2."/>
-      <w:lvlJc w:val="left"/>
-      <w:pPr>
-        <w:tabs>
-          <w:tab w:val="num" w:pos="720"/>
-        </w:tabs>
-        <w:ind w:left="1200" w:hanging="480"/>
-      </w:pPr>
-    </w:lvl>
-    <w:lvl w:ilvl="2">
-      <w:start w:val="8"/>
-      <w:numFmt w:val="decimal"/>
-      <w:lvlText w:val="%3."/>
-      <w:lvlJc w:val="left"/>
-      <w:pPr>
-        <w:tabs>
-          <w:tab w:val="num" w:pos="1440"/>
-        </w:tabs>
-        <w:ind w:left="1920" w:hanging="480"/>
-      </w:pPr>
-    </w:lvl>
-    <w:lvl w:ilvl="3">
-      <w:start w:val="8"/>
-      <w:numFmt w:val="decimal"/>
-      <w:lvlText w:val="%4."/>
-      <w:lvlJc w:val="left"/>
-      <w:pPr>
-        <w:tabs>
-          <w:tab w:val="num" w:pos="2160"/>
-        </w:tabs>
-        <w:ind w:left="2640" w:hanging="480"/>
-      </w:pPr>
-    </w:lvl>
-    <w:lvl w:ilvl="4">
-      <w:start w:val="8"/>
-      <w:numFmt w:val="decimal"/>
-      <w:lvlText w:val="%5."/>
-      <w:lvlJc w:val="left"/>
-      <w:pPr>
-        <w:tabs>
-          <w:tab w:val="num" w:pos="2880"/>
-        </w:tabs>
-        <w:ind w:left="3360" w:hanging="480"/>
-      </w:pPr>
-    </w:lvl>
-    <w:lvl w:ilvl="5">
-      <w:start w:val="8"/>
-      <w:numFmt w:val="decimal"/>
-      <w:lvlText w:val="%6."/>
-      <w:lvlJc w:val="left"/>
-      <w:pPr>
-        <w:tabs>
-          <w:tab w:val="num" w:pos="3600"/>
-        </w:tabs>
-        <w:ind w:left="4080" w:hanging="480"/>
-      </w:pPr>
-    </w:lvl>
-    <w:lvl w:ilvl="6">
-      <w:start w:val="8"/>
-      <w:numFmt w:val="decimal"/>
-      <w:lvlText w:val="%7."/>
-      <w:lvlJc w:val="left"/>
-      <w:pPr>
-        <w:tabs>
-          <w:tab w:val="num" w:pos="4320"/>
-        </w:tabs>
-        <w:ind w:left="4800" w:hanging="480"/>
-      </w:pPr>
-    </w:lvl>
-  </w:abstractNum>
-  <w:abstractNum w:abstractNumId="7">
-    <w:nsid w:val="5a05db56"/>
+  <w:abstractNum w:abstractNumId="5">
+    <w:nsid w:val="f89be700"/>
     <w:multiLevelType w:val="multilevel"/>
     <w:lvl w:ilvl="0">
       <w:start w:val="10"/>
@@ -2823,96 +2935,8 @@
       </w:pPr>
     </w:lvl>
   </w:abstractNum>
-  <w:abstractNum w:abstractNumId="8">
-    <w:nsid w:val="3c482869"/>
-    <w:multiLevelType w:val="multilevel"/>
-    <w:lvl w:ilvl="0">
-      <w:start w:val="12"/>
-      <w:numFmt w:val="decimal"/>
-      <w:lvlText w:val="%1."/>
-      <w:lvlJc w:val="left"/>
-      <w:pPr>
-        <w:tabs>
-          <w:tab w:val="num" w:pos="0"/>
-        </w:tabs>
-        <w:ind w:left="480" w:hanging="480"/>
-      </w:pPr>
-    </w:lvl>
-    <w:lvl w:ilvl="1">
-      <w:start w:val="12"/>
-      <w:numFmt w:val="decimal"/>
-      <w:lvlText w:val="%2."/>
-      <w:lvlJc w:val="left"/>
-      <w:pPr>
-        <w:tabs>
-          <w:tab w:val="num" w:pos="720"/>
-        </w:tabs>
-        <w:ind w:left="1200" w:hanging="480"/>
-      </w:pPr>
-    </w:lvl>
-    <w:lvl w:ilvl="2">
-      <w:start w:val="12"/>
-      <w:numFmt w:val="decimal"/>
-      <w:lvlText w:val="%3."/>
-      <w:lvlJc w:val="left"/>
-      <w:pPr>
-        <w:tabs>
-          <w:tab w:val="num" w:pos="1440"/>
-        </w:tabs>
-        <w:ind w:left="1920" w:hanging="480"/>
-      </w:pPr>
-    </w:lvl>
-    <w:lvl w:ilvl="3">
-      <w:start w:val="12"/>
-      <w:numFmt w:val="decimal"/>
-      <w:lvlText w:val="%4."/>
-      <w:lvlJc w:val="left"/>
-      <w:pPr>
-        <w:tabs>
-          <w:tab w:val="num" w:pos="2160"/>
-        </w:tabs>
-        <w:ind w:left="2640" w:hanging="480"/>
-      </w:pPr>
-    </w:lvl>
-    <w:lvl w:ilvl="4">
-      <w:start w:val="12"/>
-      <w:numFmt w:val="decimal"/>
-      <w:lvlText w:val="%5."/>
-      <w:lvlJc w:val="left"/>
-      <w:pPr>
-        <w:tabs>
-          <w:tab w:val="num" w:pos="2880"/>
-        </w:tabs>
-        <w:ind w:left="3360" w:hanging="480"/>
-      </w:pPr>
-    </w:lvl>
-    <w:lvl w:ilvl="5">
-      <w:start w:val="12"/>
-      <w:numFmt w:val="decimal"/>
-      <w:lvlText w:val="%6."/>
-      <w:lvlJc w:val="left"/>
-      <w:pPr>
-        <w:tabs>
-          <w:tab w:val="num" w:pos="3600"/>
-        </w:tabs>
-        <w:ind w:left="4080" w:hanging="480"/>
-      </w:pPr>
-    </w:lvl>
-    <w:lvl w:ilvl="6">
-      <w:start w:val="12"/>
-      <w:numFmt w:val="decimal"/>
-      <w:lvlText w:val="%7."/>
-      <w:lvlJc w:val="left"/>
-      <w:pPr>
-        <w:tabs>
-          <w:tab w:val="num" w:pos="4320"/>
-        </w:tabs>
-        <w:ind w:left="4800" w:hanging="480"/>
-      </w:pPr>
-    </w:lvl>
-  </w:abstractNum>
-  <w:abstractNum w:abstractNumId="9">
-    <w:nsid w:val="dbf09adb"/>
+  <w:abstractNum w:abstractNumId="6">
+    <w:nsid w:val="9b268319"/>
     <w:multiLevelType w:val="multilevel"/>
     <w:lvl w:ilvl="0">
       <w:start w:val="14"/>
@@ -2988,94 +3012,6 @@
     </w:lvl>
     <w:lvl w:ilvl="6">
       <w:start w:val="14"/>
-      <w:numFmt w:val="decimal"/>
-      <w:lvlText w:val="%7."/>
-      <w:lvlJc w:val="left"/>
-      <w:pPr>
-        <w:tabs>
-          <w:tab w:val="num" w:pos="4320"/>
-        </w:tabs>
-        <w:ind w:left="4800" w:hanging="480"/>
-      </w:pPr>
-    </w:lvl>
-  </w:abstractNum>
-  <w:abstractNum w:abstractNumId="10">
-    <w:nsid w:val="dafb47d4"/>
-    <w:multiLevelType w:val="multilevel"/>
-    <w:lvl w:ilvl="0">
-      <w:start w:val="15"/>
-      <w:numFmt w:val="decimal"/>
-      <w:lvlText w:val="%1."/>
-      <w:lvlJc w:val="left"/>
-      <w:pPr>
-        <w:tabs>
-          <w:tab w:val="num" w:pos="0"/>
-        </w:tabs>
-        <w:ind w:left="480" w:hanging="480"/>
-      </w:pPr>
-    </w:lvl>
-    <w:lvl w:ilvl="1">
-      <w:start w:val="15"/>
-      <w:numFmt w:val="decimal"/>
-      <w:lvlText w:val="%2."/>
-      <w:lvlJc w:val="left"/>
-      <w:pPr>
-        <w:tabs>
-          <w:tab w:val="num" w:pos="720"/>
-        </w:tabs>
-        <w:ind w:left="1200" w:hanging="480"/>
-      </w:pPr>
-    </w:lvl>
-    <w:lvl w:ilvl="2">
-      <w:start w:val="15"/>
-      <w:numFmt w:val="decimal"/>
-      <w:lvlText w:val="%3."/>
-      <w:lvlJc w:val="left"/>
-      <w:pPr>
-        <w:tabs>
-          <w:tab w:val="num" w:pos="1440"/>
-        </w:tabs>
-        <w:ind w:left="1920" w:hanging="480"/>
-      </w:pPr>
-    </w:lvl>
-    <w:lvl w:ilvl="3">
-      <w:start w:val="15"/>
-      <w:numFmt w:val="decimal"/>
-      <w:lvlText w:val="%4."/>
-      <w:lvlJc w:val="left"/>
-      <w:pPr>
-        <w:tabs>
-          <w:tab w:val="num" w:pos="2160"/>
-        </w:tabs>
-        <w:ind w:left="2640" w:hanging="480"/>
-      </w:pPr>
-    </w:lvl>
-    <w:lvl w:ilvl="4">
-      <w:start w:val="15"/>
-      <w:numFmt w:val="decimal"/>
-      <w:lvlText w:val="%5."/>
-      <w:lvlJc w:val="left"/>
-      <w:pPr>
-        <w:tabs>
-          <w:tab w:val="num" w:pos="2880"/>
-        </w:tabs>
-        <w:ind w:left="3360" w:hanging="480"/>
-      </w:pPr>
-    </w:lvl>
-    <w:lvl w:ilvl="5">
-      <w:start w:val="15"/>
-      <w:numFmt w:val="decimal"/>
-      <w:lvlText w:val="%6."/>
-      <w:lvlJc w:val="left"/>
-      <w:pPr>
-        <w:tabs>
-          <w:tab w:val="num" w:pos="3600"/>
-        </w:tabs>
-        <w:ind w:left="4080" w:hanging="480"/>
-      </w:pPr>
-    </w:lvl>
-    <w:lvl w:ilvl="6">
-      <w:start w:val="15"/>
       <w:numFmt w:val="decimal"/>
       <w:lvlText w:val="%7."/>
       <w:lvlJc w:val="left"/>
@@ -3123,30 +3059,6 @@
   <w:num w:numId="5">
     <w:abstractNumId w:val="4"/>
     <w:lvlOverride w:ilvl="0">
-      <w:startOverride w:val="3"/>
-    </w:lvlOverride>
-    <w:lvlOverride w:ilvl="1">
-      <w:startOverride w:val="3"/>
-    </w:lvlOverride>
-    <w:lvlOverride w:ilvl="2">
-      <w:startOverride w:val="3"/>
-    </w:lvlOverride>
-    <w:lvlOverride w:ilvl="3">
-      <w:startOverride w:val="3"/>
-    </w:lvlOverride>
-    <w:lvlOverride w:ilvl="4">
-      <w:startOverride w:val="3"/>
-    </w:lvlOverride>
-    <w:lvlOverride w:ilvl="5">
-      <w:startOverride w:val="3"/>
-    </w:lvlOverride>
-    <w:lvlOverride w:ilvl="6">
-      <w:startOverride w:val="3"/>
-    </w:lvlOverride>
-  </w:num>
-  <w:num w:numId="6">
-    <w:abstractNumId w:val="5"/>
-    <w:lvlOverride w:ilvl="0">
       <w:startOverride w:val="7"/>
     </w:lvlOverride>
     <w:lvlOverride w:ilvl="1">
@@ -3168,32 +3080,8 @@
       <w:startOverride w:val="7"/>
     </w:lvlOverride>
   </w:num>
-  <w:num w:numId="7">
-    <w:abstractNumId w:val="6"/>
-    <w:lvlOverride w:ilvl="0">
-      <w:startOverride w:val="8"/>
-    </w:lvlOverride>
-    <w:lvlOverride w:ilvl="1">
-      <w:startOverride w:val="8"/>
-    </w:lvlOverride>
-    <w:lvlOverride w:ilvl="2">
-      <w:startOverride w:val="8"/>
-    </w:lvlOverride>
-    <w:lvlOverride w:ilvl="3">
-      <w:startOverride w:val="8"/>
-    </w:lvlOverride>
-    <w:lvlOverride w:ilvl="4">
-      <w:startOverride w:val="8"/>
-    </w:lvlOverride>
-    <w:lvlOverride w:ilvl="5">
-      <w:startOverride w:val="8"/>
-    </w:lvlOverride>
-    <w:lvlOverride w:ilvl="6">
-      <w:startOverride w:val="8"/>
-    </w:lvlOverride>
-  </w:num>
-  <w:num w:numId="8">
-    <w:abstractNumId w:val="7"/>
+  <w:num w:numId="6">
+    <w:abstractNumId w:val="5"/>
     <w:lvlOverride w:ilvl="0">
       <w:startOverride w:val="10"/>
     </w:lvlOverride>
@@ -3216,32 +3104,8 @@
       <w:startOverride w:val="10"/>
     </w:lvlOverride>
   </w:num>
-  <w:num w:numId="9">
-    <w:abstractNumId w:val="8"/>
-    <w:lvlOverride w:ilvl="0">
-      <w:startOverride w:val="12"/>
-    </w:lvlOverride>
-    <w:lvlOverride w:ilvl="1">
-      <w:startOverride w:val="12"/>
-    </w:lvlOverride>
-    <w:lvlOverride w:ilvl="2">
-      <w:startOverride w:val="12"/>
-    </w:lvlOverride>
-    <w:lvlOverride w:ilvl="3">
-      <w:startOverride w:val="12"/>
-    </w:lvlOverride>
-    <w:lvlOverride w:ilvl="4">
-      <w:startOverride w:val="12"/>
-    </w:lvlOverride>
-    <w:lvlOverride w:ilvl="5">
-      <w:startOverride w:val="12"/>
-    </w:lvlOverride>
-    <w:lvlOverride w:ilvl="6">
-      <w:startOverride w:val="12"/>
-    </w:lvlOverride>
-  </w:num>
-  <w:num w:numId="10">
-    <w:abstractNumId w:val="9"/>
+  <w:num w:numId="7">
+    <w:abstractNumId w:val="6"/>
     <w:lvlOverride w:ilvl="0">
       <w:startOverride w:val="14"/>
     </w:lvlOverride>
@@ -3262,30 +3126,6 @@
     </w:lvlOverride>
     <w:lvlOverride w:ilvl="6">
       <w:startOverride w:val="14"/>
-    </w:lvlOverride>
-  </w:num>
-  <w:num w:numId="11">
-    <w:abstractNumId w:val="10"/>
-    <w:lvlOverride w:ilvl="0">
-      <w:startOverride w:val="15"/>
-    </w:lvlOverride>
-    <w:lvlOverride w:ilvl="1">
-      <w:startOverride w:val="15"/>
-    </w:lvlOverride>
-    <w:lvlOverride w:ilvl="2">
-      <w:startOverride w:val="15"/>
-    </w:lvlOverride>
-    <w:lvlOverride w:ilvl="3">
-      <w:startOverride w:val="15"/>
-    </w:lvlOverride>
-    <w:lvlOverride w:ilvl="4">
-      <w:startOverride w:val="15"/>
-    </w:lvlOverride>
-    <w:lvlOverride w:ilvl="5">
-      <w:startOverride w:val="15"/>
-    </w:lvlOverride>
-    <w:lvlOverride w:ilvl="6">
-      <w:startOverride w:val="15"/>
     </w:lvlOverride>
   </w:num>
 </w:numbering>

</xml_diff>

<commit_message>
pics done for W03
</commit_message>
<xml_diff>
--- a/LabSheets/Week_03.docx
+++ b/LabSheets/Week_03.docx
@@ -913,8 +913,70 @@
         </w:numPr>
       </w:pPr>
       <w:r>
-        <w:t xml:space="preserve">To find a particular phone number in this phone book we would need to go through ever element of the phone book to check if it was the right one:</w:t>
-      </w:r>
+        <w:t xml:space="preserve">To find a particular phone number in this phone book we would need to go through ever element of the phone book to check if it was the right one</w:t>
+      </w:r>
+      <w:r>
+        <w:t xml:space="preserve">:</w:t>
+      </w:r>
+    </w:p>
+    <w:p>
+      <w:pPr>
+        <w:numPr>
+          <w:numId w:val="1"/>
+          <w:ilvl w:val="0"/>
+        </w:numPr>
+      </w:pPr>
+      <w:r>
+        <w:drawing>
+          <wp:inline>
+            <wp:extent cx="8801100" cy="1270000"/>
+            <wp:effectExtent b="0" l="0" r="0" t="0"/>
+            <wp:docPr descr="" id="1" name="Picture"/>
+            <a:graphic>
+              <a:graphicData uri="http://schemas.openxmlformats.org/drawingml/2006/picture">
+                <pic:pic>
+                  <pic:nvPicPr>
+                    <pic:cNvPr descr="./Images/W03-img01.png" id="0" name="Picture"/>
+                    <pic:cNvPicPr>
+                      <a:picLocks noChangeArrowheads="1" noChangeAspect="1"/>
+                    </pic:cNvPicPr>
+                  </pic:nvPicPr>
+                  <pic:blipFill>
+                    <a:blip r:embed="rId24"/>
+                    <a:stretch>
+                      <a:fillRect/>
+                    </a:stretch>
+                  </pic:blipFill>
+                  <pic:spPr bwMode="auto">
+                    <a:xfrm>
+                      <a:off x="0" y="0"/>
+                      <a:ext cx="8801100" cy="1270000"/>
+                    </a:xfrm>
+                    <a:prstGeom prst="rect">
+                      <a:avLst/>
+                    </a:prstGeom>
+                    <a:noFill/>
+                    <a:ln w="9525">
+                      <a:noFill/>
+                      <a:headEnd/>
+                      <a:tailEnd/>
+                    </a:ln>
+                  </pic:spPr>
+                </pic:pic>
+              </a:graphicData>
+            </a:graphic>
+          </wp:inline>
+        </w:drawing>
+      </w:r>
+    </w:p>
+    <w:p>
+      <w:pPr>
+        <w:pStyle w:val="ImageCaption"/>
+        <w:numPr>
+          <w:numId w:val="1"/>
+          <w:ilvl w:val="0"/>
+        </w:numPr>
+      </w:pPr>
     </w:p>
     <w:p>
       <w:pPr>
@@ -1053,7 +1115,77 @@
         <w:t xml:space="preserve">pairs</w:t>
       </w:r>
       <w:r>
-        <w:t xml:space="preserve">. This code creates the above phone book as a dictionary with the names as</w:t>
+        <w:t xml:space="preserve">.</w:t>
+      </w:r>
+    </w:p>
+    <w:p>
+      <w:pPr>
+        <w:numPr>
+          <w:numId w:val="1"/>
+          <w:ilvl w:val="0"/>
+        </w:numPr>
+      </w:pPr>
+      <w:r>
+        <w:drawing>
+          <wp:inline>
+            <wp:extent cx="8801100" cy="1270000"/>
+            <wp:effectExtent b="0" l="0" r="0" t="0"/>
+            <wp:docPr descr="" id="1" name="Picture"/>
+            <a:graphic>
+              <a:graphicData uri="http://schemas.openxmlformats.org/drawingml/2006/picture">
+                <pic:pic>
+                  <pic:nvPicPr>
+                    <pic:cNvPr descr="./Images/W03-img02.png" id="0" name="Picture"/>
+                    <pic:cNvPicPr>
+                      <a:picLocks noChangeArrowheads="1" noChangeAspect="1"/>
+                    </pic:cNvPicPr>
+                  </pic:nvPicPr>
+                  <pic:blipFill>
+                    <a:blip r:embed="rId25"/>
+                    <a:stretch>
+                      <a:fillRect/>
+                    </a:stretch>
+                  </pic:blipFill>
+                  <pic:spPr bwMode="auto">
+                    <a:xfrm>
+                      <a:off x="0" y="0"/>
+                      <a:ext cx="8801100" cy="1270000"/>
+                    </a:xfrm>
+                    <a:prstGeom prst="rect">
+                      <a:avLst/>
+                    </a:prstGeom>
+                    <a:noFill/>
+                    <a:ln w="9525">
+                      <a:noFill/>
+                      <a:headEnd/>
+                      <a:tailEnd/>
+                    </a:ln>
+                  </pic:spPr>
+                </pic:pic>
+              </a:graphicData>
+            </a:graphic>
+          </wp:inline>
+        </w:drawing>
+      </w:r>
+    </w:p>
+    <w:p>
+      <w:pPr>
+        <w:pStyle w:val="ImageCaption"/>
+        <w:numPr>
+          <w:numId w:val="1"/>
+          <w:ilvl w:val="0"/>
+        </w:numPr>
+      </w:pPr>
+    </w:p>
+    <w:p>
+      <w:pPr>
+        <w:numPr>
+          <w:numId w:val="1"/>
+          <w:ilvl w:val="0"/>
+        </w:numPr>
+      </w:pPr>
+      <w:r>
+        <w:t xml:space="preserve">This code creates the above phone book as a dictionary with the names as</w:t>
       </w:r>
       <w:r>
         <w:t xml:space="preserve"> </w:t>
@@ -1377,7 +1509,7 @@
         <w:t xml:space="preserve">    print goodphonebook[e]</w:t>
       </w:r>
     </w:p>
-    <w:bookmarkStart w:id="24" w:name="writing-data-to-files"/>
+    <w:bookmarkStart w:id="26" w:name="writing-data-to-files"/>
     <w:p>
       <w:pPr>
         <w:pStyle w:val="Heading2"/>
@@ -1386,7 +1518,7 @@
         <w:t xml:space="preserve">Writing data to files</w:t>
       </w:r>
     </w:p>
-    <w:bookmarkEnd w:id="24"/>
+    <w:bookmarkEnd w:id="26"/>
     <w:p>
       <w:pPr>
         <w:numPr>
@@ -1690,7 +1822,7 @@
       <w:r>
         <w:t xml:space="preserve"> </w:t>
       </w:r>
-      <w:hyperlink r:id="rId25">
+      <w:hyperlink r:id="rId27">
         <w:r>
           <w:rPr>
             <w:rStyle w:val="Hyperlink"/>
@@ -1716,7 +1848,7 @@
         <w:t xml:space="preserve">There is a common data format called 'csv' short for 'comma separated value'. There is a python library that allows for the easy use of this format when writing a lot of data to files. Watch the following video and experiment with this library.</w:t>
       </w:r>
     </w:p>
-    <w:bookmarkStart w:id="26" w:name="recurrence"/>
+    <w:bookmarkStart w:id="28" w:name="recurrence"/>
     <w:p>
       <w:pPr>
         <w:pStyle w:val="Heading2"/>
@@ -1725,7 +1857,7 @@
         <w:t xml:space="preserve">Recurrence</w:t>
       </w:r>
     </w:p>
-    <w:bookmarkEnd w:id="26"/>
+    <w:bookmarkEnd w:id="28"/>
     <w:p>
       <w:pPr>
         <w:numPr>
@@ -2407,13 +2539,13 @@
               <a:graphicData uri="http://schemas.openxmlformats.org/drawingml/2006/picture">
                 <pic:pic>
                   <pic:nvPicPr>
-                    <pic:cNvPr descr="./Images/W03-img01.png" id="0" name="Picture"/>
+                    <pic:cNvPr descr="./Images/W03-img03.png" id="0" name="Picture"/>
                     <pic:cNvPicPr>
                       <a:picLocks noChangeArrowheads="1" noChangeAspect="1"/>
                     </pic:cNvPicPr>
                   </pic:nvPicPr>
                   <pic:blipFill>
-                    <a:blip r:embed="rId27"/>
+                    <a:blip r:embed="rId29"/>
                     <a:stretch>
                       <a:fillRect/>
                     </a:stretch>
@@ -2510,7 +2642,7 @@
 <file path=word/numbering.xml><?xml version="1.0" encoding="utf-8"?>
 <w:numbering xmlns:w="http://schemas.openxmlformats.org/wordprocessingml/2006/main">
   <w:abstractNum w:abstractNumId="0">
-    <w:nsid w:val="12abb3d8"/>
+    <w:nsid w:val="cab402e9"/>
     <w:multiLevelType w:val="multilevel"/>
     <w:lvl w:ilvl="0">
       <w:numFmt w:val="bullet"/>
@@ -2591,7 +2723,7 @@
     </w:lvl>
   </w:abstractNum>
   <w:abstractNum w:abstractNumId="2">
-    <w:nsid w:val="d7394122"/>
+    <w:nsid w:val="3e0f04f7"/>
     <w:multiLevelType w:val="multilevel"/>
     <w:lvl w:ilvl="0">
       <w:numFmt w:val="bullet"/>
@@ -2672,7 +2804,7 @@
     </w:lvl>
   </w:abstractNum>
   <w:abstractNum w:abstractNumId="3">
-    <w:nsid w:val="549c3255"/>
+    <w:nsid w:val="800d0516"/>
     <w:multiLevelType w:val="multilevel"/>
     <w:lvl w:ilvl="0">
       <w:start w:val="1"/>
@@ -2760,7 +2892,7 @@
     </w:lvl>
   </w:abstractNum>
   <w:abstractNum w:abstractNumId="4">
-    <w:nsid w:val="94d648d6"/>
+    <w:nsid w:val="d5e7c5e9"/>
     <w:multiLevelType w:val="multilevel"/>
     <w:lvl w:ilvl="0">
       <w:start w:val="7"/>
@@ -2848,7 +2980,7 @@
     </w:lvl>
   </w:abstractNum>
   <w:abstractNum w:abstractNumId="5">
-    <w:nsid w:val="f89be700"/>
+    <w:nsid w:val="e0290e83"/>
     <w:multiLevelType w:val="multilevel"/>
     <w:lvl w:ilvl="0">
       <w:start w:val="10"/>
@@ -2936,7 +3068,7 @@
     </w:lvl>
   </w:abstractNum>
   <w:abstractNum w:abstractNumId="6">
-    <w:nsid w:val="9b268319"/>
+    <w:nsid w:val="4b51a405"/>
     <w:multiLevelType w:val="multilevel"/>
     <w:lvl w:ilvl="0">
       <w:start w:val="14"/>

</xml_diff>